<commit_message>
Definition ausgearbeitet, Protkoll hinzugefügt
</commit_message>
<xml_diff>
--- a/KanBan-App/Documents/Projektdefinition/Projektdefinition.docx
+++ b/KanBan-App/Documents/Projektdefinition/Projektdefinition.docx
@@ -1,6 +1,6 @@
 
 <file path=word/document.xml><?xml version="1.0" encoding="utf-8"?>
-<w:document xmlns:wpc="http://schemas.microsoft.com/office/word/2010/wordprocessingCanvas" xmlns:mc="http://schemas.openxmlformats.org/markup-compatibility/2006" xmlns:o="urn:schemas-microsoft-com:office:office" xmlns:r="http://schemas.openxmlformats.org/officeDocument/2006/relationships" xmlns:m="http://schemas.openxmlformats.org/officeDocument/2006/math" xmlns:v="urn:schemas-microsoft-com:vml" xmlns:wp14="http://schemas.microsoft.com/office/word/2010/wordprocessingDrawing" xmlns:wp="http://schemas.openxmlformats.org/drawingml/2006/wordprocessingDrawing" xmlns:w10="urn:schemas-microsoft-com:office:word" xmlns:w="http://schemas.openxmlformats.org/wordprocessingml/2006/main" xmlns:w14="http://schemas.microsoft.com/office/word/2010/wordml" xmlns:w15="http://schemas.microsoft.com/office/word/2012/wordml" xmlns:wpg="http://schemas.microsoft.com/office/word/2010/wordprocessingGroup" xmlns:wpi="http://schemas.microsoft.com/office/word/2010/wordprocessingInk" xmlns:wne="http://schemas.microsoft.com/office/word/2006/wordml" xmlns:wps="http://schemas.microsoft.com/office/word/2010/wordprocessingShape" mc:Ignorable="w14 w15 wp14">
+<w:document xmlns:wpc="http://schemas.microsoft.com/office/word/2010/wordprocessingCanvas" xmlns:cx="http://schemas.microsoft.com/office/drawing/2014/chartex" xmlns:cx1="http://schemas.microsoft.com/office/drawing/2015/9/8/chartex" xmlns:cx2="http://schemas.microsoft.com/office/drawing/2015/10/21/chartex" xmlns:mc="http://schemas.openxmlformats.org/markup-compatibility/2006" xmlns:o="urn:schemas-microsoft-com:office:office" xmlns:r="http://schemas.openxmlformats.org/officeDocument/2006/relationships" xmlns:m="http://schemas.openxmlformats.org/officeDocument/2006/math" xmlns:v="urn:schemas-microsoft-com:vml" xmlns:wp14="http://schemas.microsoft.com/office/word/2010/wordprocessingDrawing" xmlns:wp="http://schemas.openxmlformats.org/drawingml/2006/wordprocessingDrawing" xmlns:w10="urn:schemas-microsoft-com:office:word" xmlns:w="http://schemas.openxmlformats.org/wordprocessingml/2006/main" xmlns:w14="http://schemas.microsoft.com/office/word/2010/wordml" xmlns:w15="http://schemas.microsoft.com/office/word/2012/wordml" xmlns:w16se="http://schemas.microsoft.com/office/word/2015/wordml/symex" xmlns:wpg="http://schemas.microsoft.com/office/word/2010/wordprocessingGroup" xmlns:wpi="http://schemas.microsoft.com/office/word/2010/wordprocessingInk" xmlns:wne="http://schemas.microsoft.com/office/word/2006/wordml" xmlns:wps="http://schemas.microsoft.com/office/word/2010/wordprocessingShape" mc:Ignorable="w14 w15 w16se wp14">
   <w:body>
     <w:p>
       <w:pPr>
@@ -13,19 +13,691 @@
         <w:rPr>
           <w:lang w:val="de-DE"/>
         </w:rPr>
-        <w:t>Projektmanagement</w:t>
-      </w:r>
-    </w:p>
-    <w:p>
-      <w:pPr>
-        <w:rPr>
-          <w:lang w:val="de-DE"/>
-        </w:rPr>
-      </w:pPr>
-    </w:p>
-    <w:p>
-      <w:pPr>
-        <w:rPr>
+        <w:t>Projektdefinition</w:t>
+      </w:r>
+    </w:p>
+    <w:p>
+      <w:pPr>
+        <w:rPr>
+          <w:lang w:val="de-DE"/>
+        </w:rPr>
+      </w:pPr>
+    </w:p>
+    <w:sdt>
+      <w:sdtPr>
+        <w:id w:val="-1618757417"/>
+        <w:docPartObj>
+          <w:docPartGallery w:val="Table of Contents"/>
+          <w:docPartUnique/>
+        </w:docPartObj>
+      </w:sdtPr>
+      <w:sdtEndPr>
+        <w:rPr>
+          <w:rFonts w:asciiTheme="minorHAnsi" w:eastAsiaTheme="minorHAnsi" w:hAnsiTheme="minorHAnsi" w:cstheme="minorBidi"/>
+          <w:b/>
+          <w:bCs/>
+          <w:color w:val="auto"/>
+          <w:sz w:val="22"/>
+          <w:szCs w:val="22"/>
+          <w:lang w:val="en-US" w:eastAsia="en-US"/>
+        </w:rPr>
+      </w:sdtEndPr>
+      <w:sdtContent>
+        <w:p>
+          <w:pPr>
+            <w:pStyle w:val="Inhaltsverzeichnisberschrift"/>
+          </w:pPr>
+          <w:r>
+            <w:t>Inhalt</w:t>
+          </w:r>
+        </w:p>
+        <w:p>
+          <w:pPr>
+            <w:rPr>
+              <w:lang w:val="de-DE" w:eastAsia="de-DE"/>
+            </w:rPr>
+          </w:pPr>
+        </w:p>
+        <w:p>
+          <w:pPr>
+            <w:rPr>
+              <w:lang w:val="de-DE" w:eastAsia="de-DE"/>
+            </w:rPr>
+          </w:pPr>
+        </w:p>
+        <w:p>
+          <w:pPr>
+            <w:pStyle w:val="Verzeichnis1"/>
+            <w:tabs>
+              <w:tab w:val="right" w:leader="dot" w:pos="9350"/>
+            </w:tabs>
+            <w:rPr>
+              <w:rFonts w:eastAsiaTheme="minorEastAsia"/>
+              <w:noProof/>
+              <w:lang w:val="de-DE" w:eastAsia="de-DE"/>
+            </w:rPr>
+          </w:pPr>
+          <w:r>
+            <w:fldChar w:fldCharType="begin"/>
+          </w:r>
+          <w:r>
+            <w:instrText xml:space="preserve"> TOC \o "1-3" \h \z \u </w:instrText>
+          </w:r>
+          <w:r>
+            <w:fldChar w:fldCharType="separate"/>
+          </w:r>
+          <w:hyperlink w:anchor="_Toc460929710" w:history="1">
+            <w:r>
+              <w:rPr>
+                <w:rStyle w:val="Hyperlink"/>
+                <w:noProof/>
+                <w:lang w:val="de-DE"/>
+              </w:rPr>
+              <w:t>Übersicht</w:t>
+            </w:r>
+            <w:r>
+              <w:rPr>
+                <w:noProof/>
+                <w:webHidden/>
+              </w:rPr>
+              <w:tab/>
+            </w:r>
+            <w:r>
+              <w:rPr>
+                <w:noProof/>
+                <w:webHidden/>
+              </w:rPr>
+              <w:fldChar w:fldCharType="begin"/>
+            </w:r>
+            <w:r>
+              <w:rPr>
+                <w:noProof/>
+                <w:webHidden/>
+              </w:rPr>
+              <w:instrText xml:space="preserve"> PAGEREF _Toc460929710 \h </w:instrText>
+            </w:r>
+            <w:r>
+              <w:rPr>
+                <w:noProof/>
+                <w:webHidden/>
+              </w:rPr>
+            </w:r>
+            <w:r>
+              <w:rPr>
+                <w:noProof/>
+                <w:webHidden/>
+              </w:rPr>
+              <w:fldChar w:fldCharType="separate"/>
+            </w:r>
+            <w:r>
+              <w:rPr>
+                <w:noProof/>
+                <w:webHidden/>
+              </w:rPr>
+              <w:t>2</w:t>
+            </w:r>
+            <w:r>
+              <w:rPr>
+                <w:noProof/>
+                <w:webHidden/>
+              </w:rPr>
+              <w:fldChar w:fldCharType="end"/>
+            </w:r>
+          </w:hyperlink>
+        </w:p>
+        <w:p>
+          <w:pPr>
+            <w:pStyle w:val="Verzeichnis2"/>
+            <w:tabs>
+              <w:tab w:val="left" w:pos="660"/>
+              <w:tab w:val="right" w:leader="dot" w:pos="9350"/>
+            </w:tabs>
+            <w:rPr>
+              <w:rFonts w:eastAsiaTheme="minorEastAsia"/>
+              <w:noProof/>
+              <w:lang w:val="de-DE" w:eastAsia="de-DE"/>
+            </w:rPr>
+          </w:pPr>
+          <w:hyperlink w:anchor="_Toc460929711" w:history="1">
+            <w:r>
+              <w:rPr>
+                <w:rStyle w:val="Hyperlink"/>
+                <w:b/>
+                <w:noProof/>
+                <w:lang w:val="de-DE"/>
+              </w:rPr>
+              <w:t>1.</w:t>
+            </w:r>
+            <w:r>
+              <w:rPr>
+                <w:rFonts w:eastAsiaTheme="minorEastAsia"/>
+                <w:noProof/>
+                <w:lang w:val="de-DE" w:eastAsia="de-DE"/>
+              </w:rPr>
+              <w:tab/>
+            </w:r>
+            <w:r>
+              <w:rPr>
+                <w:rStyle w:val="Hyperlink"/>
+                <w:b/>
+                <w:noProof/>
+                <w:lang w:val="de-DE"/>
+              </w:rPr>
+              <w:t>Thema</w:t>
+            </w:r>
+            <w:r>
+              <w:rPr>
+                <w:noProof/>
+                <w:webHidden/>
+              </w:rPr>
+              <w:tab/>
+            </w:r>
+            <w:r>
+              <w:rPr>
+                <w:noProof/>
+                <w:webHidden/>
+              </w:rPr>
+              <w:fldChar w:fldCharType="begin"/>
+            </w:r>
+            <w:r>
+              <w:rPr>
+                <w:noProof/>
+                <w:webHidden/>
+              </w:rPr>
+              <w:instrText xml:space="preserve"> PAGEREF _Toc460929711 \h </w:instrText>
+            </w:r>
+            <w:r>
+              <w:rPr>
+                <w:noProof/>
+                <w:webHidden/>
+              </w:rPr>
+            </w:r>
+            <w:r>
+              <w:rPr>
+                <w:noProof/>
+                <w:webHidden/>
+              </w:rPr>
+              <w:fldChar w:fldCharType="separate"/>
+            </w:r>
+            <w:r>
+              <w:rPr>
+                <w:noProof/>
+                <w:webHidden/>
+              </w:rPr>
+              <w:t>2</w:t>
+            </w:r>
+            <w:r>
+              <w:rPr>
+                <w:noProof/>
+                <w:webHidden/>
+              </w:rPr>
+              <w:fldChar w:fldCharType="end"/>
+            </w:r>
+          </w:hyperlink>
+        </w:p>
+        <w:p>
+          <w:pPr>
+            <w:pStyle w:val="Verzeichnis2"/>
+            <w:tabs>
+              <w:tab w:val="left" w:pos="660"/>
+              <w:tab w:val="right" w:leader="dot" w:pos="9350"/>
+            </w:tabs>
+            <w:rPr>
+              <w:rFonts w:eastAsiaTheme="minorEastAsia"/>
+              <w:noProof/>
+              <w:lang w:val="de-DE" w:eastAsia="de-DE"/>
+            </w:rPr>
+          </w:pPr>
+          <w:hyperlink w:anchor="_Toc460929712" w:history="1">
+            <w:r>
+              <w:rPr>
+                <w:rStyle w:val="Hyperlink"/>
+                <w:b/>
+                <w:noProof/>
+                <w:lang w:val="de-DE"/>
+              </w:rPr>
+              <w:t>2.</w:t>
+            </w:r>
+            <w:r>
+              <w:rPr>
+                <w:rFonts w:eastAsiaTheme="minorEastAsia"/>
+                <w:noProof/>
+                <w:lang w:val="de-DE" w:eastAsia="de-DE"/>
+              </w:rPr>
+              <w:tab/>
+            </w:r>
+            <w:r>
+              <w:rPr>
+                <w:rStyle w:val="Hyperlink"/>
+                <w:b/>
+                <w:noProof/>
+                <w:lang w:val="de-DE"/>
+              </w:rPr>
+              <w:t>Scope</w:t>
+            </w:r>
+            <w:r>
+              <w:rPr>
+                <w:noProof/>
+                <w:webHidden/>
+              </w:rPr>
+              <w:tab/>
+            </w:r>
+            <w:r>
+              <w:rPr>
+                <w:noProof/>
+                <w:webHidden/>
+              </w:rPr>
+              <w:fldChar w:fldCharType="begin"/>
+            </w:r>
+            <w:r>
+              <w:rPr>
+                <w:noProof/>
+                <w:webHidden/>
+              </w:rPr>
+              <w:instrText xml:space="preserve"> PAGEREF _Toc460929712 \h </w:instrText>
+            </w:r>
+            <w:r>
+              <w:rPr>
+                <w:noProof/>
+                <w:webHidden/>
+              </w:rPr>
+            </w:r>
+            <w:r>
+              <w:rPr>
+                <w:noProof/>
+                <w:webHidden/>
+              </w:rPr>
+              <w:fldChar w:fldCharType="separate"/>
+            </w:r>
+            <w:r>
+              <w:rPr>
+                <w:noProof/>
+                <w:webHidden/>
+              </w:rPr>
+              <w:t>2</w:t>
+            </w:r>
+            <w:r>
+              <w:rPr>
+                <w:noProof/>
+                <w:webHidden/>
+              </w:rPr>
+              <w:fldChar w:fldCharType="end"/>
+            </w:r>
+          </w:hyperlink>
+        </w:p>
+        <w:p>
+          <w:pPr>
+            <w:pStyle w:val="Verzeichnis2"/>
+            <w:tabs>
+              <w:tab w:val="left" w:pos="660"/>
+              <w:tab w:val="right" w:leader="dot" w:pos="9350"/>
+            </w:tabs>
+            <w:rPr>
+              <w:rFonts w:eastAsiaTheme="minorEastAsia"/>
+              <w:noProof/>
+              <w:lang w:val="de-DE" w:eastAsia="de-DE"/>
+            </w:rPr>
+          </w:pPr>
+          <w:hyperlink w:anchor="_Toc460929713" w:history="1">
+            <w:r>
+              <w:rPr>
+                <w:rStyle w:val="Hyperlink"/>
+                <w:b/>
+                <w:noProof/>
+                <w:lang w:val="de-DE"/>
+              </w:rPr>
+              <w:t>3.</w:t>
+            </w:r>
+            <w:r>
+              <w:rPr>
+                <w:rFonts w:eastAsiaTheme="minorEastAsia"/>
+                <w:noProof/>
+                <w:lang w:val="de-DE" w:eastAsia="de-DE"/>
+              </w:rPr>
+              <w:tab/>
+            </w:r>
+            <w:r>
+              <w:rPr>
+                <w:rStyle w:val="Hyperlink"/>
+                <w:b/>
+                <w:noProof/>
+                <w:lang w:val="de-DE"/>
+              </w:rPr>
+              <w:t>Zielgruppe</w:t>
+            </w:r>
+            <w:r>
+              <w:rPr>
+                <w:noProof/>
+                <w:webHidden/>
+              </w:rPr>
+              <w:tab/>
+            </w:r>
+            <w:r>
+              <w:rPr>
+                <w:noProof/>
+                <w:webHidden/>
+              </w:rPr>
+              <w:fldChar w:fldCharType="begin"/>
+            </w:r>
+            <w:r>
+              <w:rPr>
+                <w:noProof/>
+                <w:webHidden/>
+              </w:rPr>
+              <w:instrText xml:space="preserve"> PAGEREF _Toc460929713 \h </w:instrText>
+            </w:r>
+            <w:r>
+              <w:rPr>
+                <w:noProof/>
+                <w:webHidden/>
+              </w:rPr>
+            </w:r>
+            <w:r>
+              <w:rPr>
+                <w:noProof/>
+                <w:webHidden/>
+              </w:rPr>
+              <w:fldChar w:fldCharType="separate"/>
+            </w:r>
+            <w:r>
+              <w:rPr>
+                <w:noProof/>
+                <w:webHidden/>
+              </w:rPr>
+              <w:t>2</w:t>
+            </w:r>
+            <w:r>
+              <w:rPr>
+                <w:noProof/>
+                <w:webHidden/>
+              </w:rPr>
+              <w:fldChar w:fldCharType="end"/>
+            </w:r>
+          </w:hyperlink>
+        </w:p>
+        <w:p>
+          <w:pPr>
+            <w:pStyle w:val="Verzeichnis2"/>
+            <w:tabs>
+              <w:tab w:val="left" w:pos="660"/>
+              <w:tab w:val="right" w:leader="dot" w:pos="9350"/>
+            </w:tabs>
+            <w:rPr>
+              <w:rFonts w:eastAsiaTheme="minorEastAsia"/>
+              <w:noProof/>
+              <w:lang w:val="de-DE" w:eastAsia="de-DE"/>
+            </w:rPr>
+          </w:pPr>
+          <w:hyperlink w:anchor="_Toc460929714" w:history="1">
+            <w:r>
+              <w:rPr>
+                <w:rStyle w:val="Hyperlink"/>
+                <w:b/>
+                <w:noProof/>
+                <w:lang w:val="de-DE"/>
+              </w:rPr>
+              <w:t>4.</w:t>
+            </w:r>
+            <w:r>
+              <w:rPr>
+                <w:rFonts w:eastAsiaTheme="minorEastAsia"/>
+                <w:noProof/>
+                <w:lang w:val="de-DE" w:eastAsia="de-DE"/>
+              </w:rPr>
+              <w:tab/>
+            </w:r>
+            <w:r>
+              <w:rPr>
+                <w:rStyle w:val="Hyperlink"/>
+                <w:b/>
+                <w:noProof/>
+                <w:lang w:val="de-DE"/>
+              </w:rPr>
+              <w:t>Grober Zeitplan</w:t>
+            </w:r>
+            <w:r>
+              <w:rPr>
+                <w:noProof/>
+                <w:webHidden/>
+              </w:rPr>
+              <w:tab/>
+            </w:r>
+            <w:r>
+              <w:rPr>
+                <w:noProof/>
+                <w:webHidden/>
+              </w:rPr>
+              <w:fldChar w:fldCharType="begin"/>
+            </w:r>
+            <w:r>
+              <w:rPr>
+                <w:noProof/>
+                <w:webHidden/>
+              </w:rPr>
+              <w:instrText xml:space="preserve"> PAGEREF _Toc460929714 \h </w:instrText>
+            </w:r>
+            <w:r>
+              <w:rPr>
+                <w:noProof/>
+                <w:webHidden/>
+              </w:rPr>
+            </w:r>
+            <w:r>
+              <w:rPr>
+                <w:noProof/>
+                <w:webHidden/>
+              </w:rPr>
+              <w:fldChar w:fldCharType="separate"/>
+            </w:r>
+            <w:r>
+              <w:rPr>
+                <w:noProof/>
+                <w:webHidden/>
+              </w:rPr>
+              <w:t>2</w:t>
+            </w:r>
+            <w:r>
+              <w:rPr>
+                <w:noProof/>
+                <w:webHidden/>
+              </w:rPr>
+              <w:fldChar w:fldCharType="end"/>
+            </w:r>
+          </w:hyperlink>
+        </w:p>
+        <w:p>
+          <w:pPr>
+            <w:pStyle w:val="Verzeichnis2"/>
+            <w:tabs>
+              <w:tab w:val="left" w:pos="660"/>
+              <w:tab w:val="right" w:leader="dot" w:pos="9350"/>
+            </w:tabs>
+            <w:rPr>
+              <w:rFonts w:eastAsiaTheme="minorEastAsia"/>
+              <w:noProof/>
+              <w:lang w:val="de-DE" w:eastAsia="de-DE"/>
+            </w:rPr>
+          </w:pPr>
+          <w:hyperlink w:anchor="_Toc460929715" w:history="1">
+            <w:r>
+              <w:rPr>
+                <w:rStyle w:val="Hyperlink"/>
+                <w:b/>
+                <w:noProof/>
+                <w:lang w:val="de-DE"/>
+              </w:rPr>
+              <w:t>5.</w:t>
+            </w:r>
+            <w:r>
+              <w:rPr>
+                <w:rFonts w:eastAsiaTheme="minorEastAsia"/>
+                <w:noProof/>
+                <w:lang w:val="de-DE" w:eastAsia="de-DE"/>
+              </w:rPr>
+              <w:tab/>
+            </w:r>
+            <w:r>
+              <w:rPr>
+                <w:rStyle w:val="Hyperlink"/>
+                <w:b/>
+                <w:noProof/>
+                <w:lang w:val="de-DE"/>
+              </w:rPr>
+              <w:t>Technologien</w:t>
+            </w:r>
+            <w:r>
+              <w:rPr>
+                <w:noProof/>
+                <w:webHidden/>
+              </w:rPr>
+              <w:tab/>
+            </w:r>
+            <w:r>
+              <w:rPr>
+                <w:noProof/>
+                <w:webHidden/>
+              </w:rPr>
+              <w:fldChar w:fldCharType="begin"/>
+            </w:r>
+            <w:r>
+              <w:rPr>
+                <w:noProof/>
+                <w:webHidden/>
+              </w:rPr>
+              <w:instrText xml:space="preserve"> PAGEREF _Toc460929715 \h </w:instrText>
+            </w:r>
+            <w:r>
+              <w:rPr>
+                <w:noProof/>
+                <w:webHidden/>
+              </w:rPr>
+            </w:r>
+            <w:r>
+              <w:rPr>
+                <w:noProof/>
+                <w:webHidden/>
+              </w:rPr>
+              <w:fldChar w:fldCharType="separate"/>
+            </w:r>
+            <w:r>
+              <w:rPr>
+                <w:noProof/>
+                <w:webHidden/>
+              </w:rPr>
+              <w:t>2</w:t>
+            </w:r>
+            <w:r>
+              <w:rPr>
+                <w:noProof/>
+                <w:webHidden/>
+              </w:rPr>
+              <w:fldChar w:fldCharType="end"/>
+            </w:r>
+          </w:hyperlink>
+        </w:p>
+        <w:p>
+          <w:pPr>
+            <w:pStyle w:val="Verzeichnis1"/>
+            <w:tabs>
+              <w:tab w:val="right" w:leader="dot" w:pos="9350"/>
+            </w:tabs>
+            <w:rPr>
+              <w:rFonts w:eastAsiaTheme="minorEastAsia"/>
+              <w:noProof/>
+              <w:lang w:val="de-DE" w:eastAsia="de-DE"/>
+            </w:rPr>
+          </w:pPr>
+          <w:hyperlink w:anchor="_Toc460929716" w:history="1">
+            <w:r>
+              <w:rPr>
+                <w:rStyle w:val="Hyperlink"/>
+                <w:noProof/>
+                <w:lang w:val="de-DE"/>
+              </w:rPr>
+              <w:t>Features</w:t>
+            </w:r>
+            <w:r>
+              <w:rPr>
+                <w:noProof/>
+                <w:webHidden/>
+              </w:rPr>
+              <w:tab/>
+            </w:r>
+            <w:r>
+              <w:rPr>
+                <w:noProof/>
+                <w:webHidden/>
+              </w:rPr>
+              <w:fldChar w:fldCharType="begin"/>
+            </w:r>
+            <w:r>
+              <w:rPr>
+                <w:noProof/>
+                <w:webHidden/>
+              </w:rPr>
+              <w:instrText xml:space="preserve"> PAGEREF _Toc460929716 \h </w:instrText>
+            </w:r>
+            <w:r>
+              <w:rPr>
+                <w:noProof/>
+                <w:webHidden/>
+              </w:rPr>
+            </w:r>
+            <w:r>
+              <w:rPr>
+                <w:noProof/>
+                <w:webHidden/>
+              </w:rPr>
+              <w:fldChar w:fldCharType="separate"/>
+            </w:r>
+            <w:r>
+              <w:rPr>
+                <w:noProof/>
+                <w:webHidden/>
+              </w:rPr>
+              <w:t>3</w:t>
+            </w:r>
+            <w:r>
+              <w:rPr>
+                <w:noProof/>
+                <w:webHidden/>
+              </w:rPr>
+              <w:fldChar w:fldCharType="end"/>
+            </w:r>
+          </w:hyperlink>
+        </w:p>
+        <w:p>
+          <w:r>
+            <w:rPr>
+              <w:b/>
+              <w:bCs/>
+            </w:rPr>
+            <w:fldChar w:fldCharType="end"/>
+          </w:r>
+        </w:p>
+      </w:sdtContent>
+    </w:sdt>
+    <w:p>
+      <w:pPr>
+        <w:rPr>
+          <w:lang w:val="de-DE"/>
+        </w:rPr>
+      </w:pPr>
+    </w:p>
+    <w:p>
+      <w:pPr>
+        <w:rPr>
+          <w:lang w:val="de-DE"/>
+        </w:rPr>
+      </w:pPr>
+    </w:p>
+    <w:p>
+      <w:pPr>
+        <w:rPr>
+          <w:rFonts w:asciiTheme="majorHAnsi" w:eastAsiaTheme="majorEastAsia" w:hAnsiTheme="majorHAnsi" w:cstheme="majorBidi"/>
+          <w:color w:val="365F91" w:themeColor="accent1" w:themeShade="BF"/>
+          <w:sz w:val="32"/>
+          <w:szCs w:val="32"/>
           <w:lang w:val="de-DE"/>
         </w:rPr>
       </w:pPr>
@@ -36,7 +708,80 @@
         <w:rPr>
           <w:lang w:val="de-DE"/>
         </w:rPr>
-        <w:t xml:space="preserve">Thema: “Ein teamorientiertes </w:t>
+        <w:br w:type="page"/>
+      </w:r>
+    </w:p>
+    <w:p>
+      <w:pPr>
+        <w:pStyle w:val="berschrift1"/>
+        <w:rPr>
+          <w:lang w:val="de-DE"/>
+        </w:rPr>
+      </w:pPr>
+      <w:bookmarkStart w:id="3" w:name="_Toc460929710"/>
+      <w:r>
+        <w:rPr>
+          <w:lang w:val="de-DE"/>
+        </w:rPr>
+        <w:lastRenderedPageBreak/>
+        <w:t>Übersicht</w:t>
+      </w:r>
+      <w:bookmarkEnd w:id="3"/>
+    </w:p>
+    <w:p>
+      <w:pPr>
+        <w:rPr>
+          <w:lang w:val="de-DE"/>
+        </w:rPr>
+      </w:pPr>
+    </w:p>
+    <w:p>
+      <w:pPr>
+        <w:rPr>
+          <w:lang w:val="de-DE"/>
+        </w:rPr>
+      </w:pPr>
+    </w:p>
+    <w:p>
+      <w:pPr>
+        <w:pStyle w:val="Listenabsatz"/>
+        <w:numPr>
+          <w:ilvl w:val="0"/>
+          <w:numId w:val="6"/>
+        </w:numPr>
+        <w:outlineLvl w:val="1"/>
+        <w:rPr>
+          <w:lang w:val="de-DE"/>
+        </w:rPr>
+      </w:pPr>
+      <w:bookmarkStart w:id="4" w:name="_Toc460929711"/>
+      <w:r>
+        <w:rPr>
+          <w:b/>
+          <w:lang w:val="de-DE"/>
+        </w:rPr>
+        <w:t>Thema</w:t>
+      </w:r>
+      <w:bookmarkEnd w:id="4"/>
+      <w:r>
+        <w:rPr>
+          <w:lang w:val="de-DE"/>
+        </w:rPr>
+        <w:t xml:space="preserve"> </w:t>
+      </w:r>
+    </w:p>
+    <w:p>
+      <w:pPr>
+        <w:pStyle w:val="Listenabsatz"/>
+        <w:rPr>
+          <w:lang w:val="de-DE"/>
+        </w:rPr>
+      </w:pPr>
+      <w:r>
+        <w:rPr>
+          <w:lang w:val="de-DE"/>
+        </w:rPr>
+        <w:t xml:space="preserve">“Ein teamorientiertes </w:t>
       </w:r>
       <w:proofErr w:type="spellStart"/>
       <w:r>
@@ -50,34 +795,52 @@
         <w:rPr>
           <w:lang w:val="de-DE"/>
         </w:rPr>
-        <w:t>-System soll konzipiert und erstellt w</w:t>
-      </w:r>
-      <w:r>
-        <w:rPr>
-          <w:lang w:val="de-DE"/>
-        </w:rPr>
-        <w:t>erden“</w:t>
-      </w:r>
-    </w:p>
-    <w:p>
-      <w:pPr>
-        <w:rPr>
-          <w:lang w:val="de-DE"/>
-        </w:rPr>
-      </w:pPr>
+        <w:t>-System soll konzipiert und erstellt werden“</w:t>
+      </w:r>
+    </w:p>
+    <w:p>
+      <w:pPr>
+        <w:rPr>
+          <w:lang w:val="de-DE"/>
+        </w:rPr>
+      </w:pPr>
+    </w:p>
+    <w:p>
+      <w:pPr>
+        <w:pStyle w:val="Listenabsatz"/>
+        <w:numPr>
+          <w:ilvl w:val="0"/>
+          <w:numId w:val="6"/>
+        </w:numPr>
+        <w:outlineLvl w:val="1"/>
+        <w:rPr>
+          <w:lang w:val="de-DE"/>
+        </w:rPr>
+      </w:pPr>
+      <w:bookmarkStart w:id="5" w:name="_Toc460929712"/>
       <w:proofErr w:type="spellStart"/>
       <w:r>
         <w:rPr>
+          <w:b/>
           <w:lang w:val="de-DE"/>
         </w:rPr>
         <w:t>Scope</w:t>
       </w:r>
+      <w:bookmarkEnd w:id="5"/>
       <w:proofErr w:type="spellEnd"/>
-      <w:r>
-        <w:rPr>
-          <w:lang w:val="de-DE"/>
-        </w:rPr>
-        <w:t xml:space="preserve">: Einfaches System, soll nicht in </w:t>
+    </w:p>
+    <w:p>
+      <w:pPr>
+        <w:pStyle w:val="Listenabsatz"/>
+        <w:rPr>
+          <w:lang w:val="de-DE"/>
+        </w:rPr>
+      </w:pPr>
+      <w:r>
+        <w:rPr>
+          <w:lang w:val="de-DE"/>
+        </w:rPr>
+        <w:t xml:space="preserve">Einfaches System, soll nicht in </w:t>
       </w:r>
       <w:r>
         <w:rPr>
@@ -98,49 +861,106 @@
         <w:t xml:space="preserve"> oder ähnlichem stehen</w:t>
       </w:r>
     </w:p>
-    <w:bookmarkEnd w:id="0"/>
-    <w:bookmarkEnd w:id="1"/>
-    <w:bookmarkEnd w:id="2"/>
-    <w:p>
-      <w:pPr>
-        <w:rPr>
-          <w:lang w:val="de-DE"/>
-        </w:rPr>
-      </w:pPr>
-      <w:r>
-        <w:rPr>
-          <w:lang w:val="de-DE"/>
-        </w:rPr>
-        <w:t xml:space="preserve">Zielgruppe: </w:t>
-      </w:r>
-      <w:r>
-        <w:rPr>
-          <w:lang w:val="de-DE"/>
-        </w:rPr>
-        <w:t>Kleinere Teams mit nicht zu großen Projekten, Focus auf mobile Anwendung</w:t>
-      </w:r>
-    </w:p>
-    <w:p>
-      <w:pPr>
-        <w:rPr>
-          <w:lang w:val="de-DE"/>
-        </w:rPr>
-      </w:pPr>
-    </w:p>
-    <w:p>
-      <w:pPr>
-        <w:rPr>
-          <w:lang w:val="de-DE"/>
-        </w:rPr>
-      </w:pPr>
-      <w:r>
-        <w:rPr>
-          <w:lang w:val="de-DE"/>
-        </w:rPr>
-        <w:t>Zeitplan:</w:t>
-      </w:r>
-      <w:bookmarkStart w:id="3" w:name="_GoBack"/>
-      <w:bookmarkEnd w:id="3"/>
+    <w:p>
+      <w:pPr>
+        <w:rPr>
+          <w:lang w:val="de-DE"/>
+        </w:rPr>
+      </w:pPr>
+    </w:p>
+    <w:p>
+      <w:pPr>
+        <w:pStyle w:val="Listenabsatz"/>
+        <w:numPr>
+          <w:ilvl w:val="0"/>
+          <w:numId w:val="6"/>
+        </w:numPr>
+        <w:outlineLvl w:val="1"/>
+        <w:rPr>
+          <w:lang w:val="de-DE"/>
+        </w:rPr>
+      </w:pPr>
+      <w:bookmarkStart w:id="6" w:name="_Toc460929713"/>
+      <w:bookmarkEnd w:id="0"/>
+      <w:bookmarkEnd w:id="1"/>
+      <w:bookmarkEnd w:id="2"/>
+      <w:r>
+        <w:rPr>
+          <w:b/>
+          <w:lang w:val="de-DE"/>
+        </w:rPr>
+        <w:t>Zielgruppe</w:t>
+      </w:r>
+      <w:bookmarkEnd w:id="6"/>
+      <w:r>
+        <w:rPr>
+          <w:lang w:val="de-DE"/>
+        </w:rPr>
+        <w:t xml:space="preserve"> </w:t>
+      </w:r>
+    </w:p>
+    <w:p>
+      <w:pPr>
+        <w:pStyle w:val="Listenabsatz"/>
+        <w:rPr>
+          <w:lang w:val="de-DE"/>
+        </w:rPr>
+      </w:pPr>
+      <w:r>
+        <w:rPr>
+          <w:lang w:val="de-DE"/>
+        </w:rPr>
+        <w:t>Kleinere Teams mi</w:t>
+      </w:r>
+      <w:r>
+        <w:rPr>
+          <w:lang w:val="de-DE"/>
+        </w:rPr>
+        <w:t>t nicht zu großen Projekten, Fok</w:t>
+      </w:r>
+      <w:r>
+        <w:rPr>
+          <w:lang w:val="de-DE"/>
+        </w:rPr>
+        <w:t>us auf mobile Anwendung</w:t>
+      </w:r>
+    </w:p>
+    <w:p>
+      <w:pPr>
+        <w:rPr>
+          <w:lang w:val="de-DE"/>
+        </w:rPr>
+      </w:pPr>
+    </w:p>
+    <w:p>
+      <w:pPr>
+        <w:pStyle w:val="Listenabsatz"/>
+        <w:numPr>
+          <w:ilvl w:val="0"/>
+          <w:numId w:val="6"/>
+        </w:numPr>
+        <w:outlineLvl w:val="1"/>
+        <w:rPr>
+          <w:b/>
+          <w:lang w:val="de-DE"/>
+        </w:rPr>
+      </w:pPr>
+      <w:bookmarkStart w:id="7" w:name="_Toc460929714"/>
+      <w:r>
+        <w:rPr>
+          <w:b/>
+          <w:lang w:val="de-DE"/>
+        </w:rPr>
+        <w:t xml:space="preserve">Grober </w:t>
+      </w:r>
+      <w:r>
+        <w:rPr>
+          <w:b/>
+          <w:lang w:val="de-DE"/>
+        </w:rPr>
+        <w:t>Zeitplan</w:t>
+      </w:r>
+      <w:bookmarkEnd w:id="7"/>
     </w:p>
     <w:p>
       <w:pPr>
@@ -309,16 +1129,26 @@
     </w:p>
     <w:p>
       <w:pPr>
-        <w:rPr>
-          <w:lang w:val="de-DE"/>
-        </w:rPr>
-      </w:pPr>
-      <w:r>
-        <w:rPr>
-          <w:lang w:val="de-DE"/>
-        </w:rPr>
-        <w:t>Technologien:</w:t>
-      </w:r>
+        <w:pStyle w:val="Listenabsatz"/>
+        <w:numPr>
+          <w:ilvl w:val="0"/>
+          <w:numId w:val="6"/>
+        </w:numPr>
+        <w:outlineLvl w:val="1"/>
+        <w:rPr>
+          <w:b/>
+          <w:lang w:val="de-DE"/>
+        </w:rPr>
+      </w:pPr>
+      <w:bookmarkStart w:id="8" w:name="_Toc460929715"/>
+      <w:r>
+        <w:rPr>
+          <w:b/>
+          <w:lang w:val="de-DE"/>
+        </w:rPr>
+        <w:t>Technologien</w:t>
+      </w:r>
+      <w:bookmarkEnd w:id="8"/>
     </w:p>
     <w:p>
       <w:pPr>
@@ -358,36 +1188,10 @@
     </w:p>
     <w:p>
       <w:pPr>
-        <w:rPr>
-          <w:lang w:val="de-DE"/>
-        </w:rPr>
-      </w:pPr>
-    </w:p>
-    <w:p>
-      <w:pPr>
-        <w:rPr>
-          <w:lang w:val="de-DE"/>
-        </w:rPr>
-      </w:pPr>
-      <w:r>
-        <w:rPr>
-          <w:lang w:val="de-DE"/>
-        </w:rPr>
-        <w:t>Mindestfeatures</w:t>
-      </w:r>
-      <w:r>
-        <w:rPr>
-          <w:lang w:val="de-DE"/>
-        </w:rPr>
-        <w:t>:</w:t>
-      </w:r>
-    </w:p>
-    <w:p>
-      <w:pPr>
         <w:pStyle w:val="Listenabsatz"/>
         <w:numPr>
           <w:ilvl w:val="0"/>
-          <w:numId w:val="2"/>
+          <w:numId w:val="1"/>
         </w:numPr>
         <w:rPr>
           <w:lang w:val="de-DE"/>
@@ -397,113 +1201,1325 @@
         <w:rPr>
           <w:lang w:val="de-DE"/>
         </w:rPr>
-        <w:t xml:space="preserve">Karten erstellen, verschieben, </w:t>
-      </w:r>
-      <w:r>
-        <w:rPr>
-          <w:lang w:val="de-DE"/>
-        </w:rPr>
-        <w:t>etc.</w:t>
-      </w:r>
+        <w:t xml:space="preserve">Persistenz: </w:t>
+      </w:r>
+      <w:proofErr w:type="spellStart"/>
+      <w:r>
+        <w:rPr>
+          <w:lang w:val="de-DE"/>
+        </w:rPr>
+        <w:t>SQLite</w:t>
+      </w:r>
+      <w:proofErr w:type="spellEnd"/>
+    </w:p>
+    <w:p>
+      <w:pPr>
+        <w:ind w:left="720"/>
+        <w:rPr>
+          <w:lang w:val="de-DE"/>
+        </w:rPr>
+      </w:pPr>
+      <w:r>
+        <w:rPr>
+          <w:lang w:val="de-DE"/>
+        </w:rPr>
+        <w:t xml:space="preserve">Da </w:t>
+      </w:r>
+      <w:r>
+        <w:rPr>
+          <w:i/>
+          <w:lang w:val="de-DE"/>
+        </w:rPr>
+        <w:t>.NET Core</w:t>
+      </w:r>
+      <w:r>
+        <w:rPr>
+          <w:lang w:val="de-DE"/>
+        </w:rPr>
+        <w:t xml:space="preserve"> zu diesem Zeitpunkt neu ist und von Microsoft strategisch gegen </w:t>
+      </w:r>
+      <w:proofErr w:type="spellStart"/>
+      <w:r>
+        <w:rPr>
+          <w:i/>
+          <w:lang w:val="de-DE"/>
+        </w:rPr>
+        <w:t>NodeJS</w:t>
+      </w:r>
+      <w:proofErr w:type="spellEnd"/>
+      <w:r>
+        <w:rPr>
+          <w:lang w:val="de-DE"/>
+        </w:rPr>
+        <w:t xml:space="preserve"> platziert werden soll, sind wir gespannt darauf zum ersten Mal mit .NET Core zu arbeiten. </w:t>
+      </w:r>
+    </w:p>
+    <w:p>
+      <w:pPr>
+        <w:ind w:left="720"/>
+        <w:rPr>
+          <w:lang w:val="de-DE"/>
+        </w:rPr>
+      </w:pPr>
+      <w:r>
+        <w:rPr>
+          <w:lang w:val="de-DE"/>
+        </w:rPr>
+        <w:t xml:space="preserve">Mit der </w:t>
+      </w:r>
+      <w:r>
+        <w:rPr>
+          <w:i/>
+          <w:lang w:val="de-DE"/>
+        </w:rPr>
+        <w:t xml:space="preserve">Universal Windows </w:t>
+      </w:r>
+      <w:proofErr w:type="spellStart"/>
+      <w:r>
+        <w:rPr>
+          <w:i/>
+          <w:lang w:val="de-DE"/>
+        </w:rPr>
+        <w:t>Platform</w:t>
+      </w:r>
+      <w:proofErr w:type="spellEnd"/>
+      <w:r>
+        <w:rPr>
+          <w:lang w:val="de-DE"/>
+        </w:rPr>
+        <w:t xml:space="preserve"> haben wir, wie der Rest des Kurses Grundkenntnisse und würde diese gerne weiter vertiefen.</w:t>
+      </w:r>
+    </w:p>
+    <w:p>
+      <w:pPr>
+        <w:ind w:left="720"/>
+        <w:rPr>
+          <w:lang w:val="de-DE"/>
+        </w:rPr>
+      </w:pPr>
+      <w:r>
+        <w:rPr>
+          <w:lang w:val="de-DE"/>
+        </w:rPr>
+        <w:t xml:space="preserve">Für </w:t>
+      </w:r>
+      <w:proofErr w:type="spellStart"/>
+      <w:r>
+        <w:rPr>
+          <w:lang w:val="de-DE"/>
+        </w:rPr>
+        <w:t>SQLite</w:t>
+      </w:r>
+      <w:proofErr w:type="spellEnd"/>
+      <w:r>
+        <w:rPr>
+          <w:lang w:val="de-DE"/>
+        </w:rPr>
+        <w:t xml:space="preserve"> haben wir uns entschieden, da für einen Prototyp bzw. für eine kleine Anwendung eine richtige SQL-Datenbank zu viel Overhead produzieren würde. </w:t>
+      </w:r>
+      <w:proofErr w:type="spellStart"/>
+      <w:r>
+        <w:rPr>
+          <w:lang w:val="de-DE"/>
+        </w:rPr>
+        <w:t>SQLite</w:t>
+      </w:r>
+      <w:proofErr w:type="spellEnd"/>
+      <w:r>
+        <w:rPr>
+          <w:lang w:val="de-DE"/>
+        </w:rPr>
+        <w:t xml:space="preserve"> lässt sich wie auch SQL an sich per modernem Entity Framework in C# ansprechen.</w:t>
+      </w:r>
+    </w:p>
+    <w:p>
+      <w:pPr>
+        <w:rPr>
+          <w:lang w:val="de-DE"/>
+        </w:rPr>
+      </w:pPr>
+      <w:r>
+        <w:rPr>
+          <w:lang w:val="de-DE"/>
+        </w:rPr>
+        <w:br w:type="page"/>
+      </w:r>
+    </w:p>
+    <w:p>
+      <w:pPr>
+        <w:pStyle w:val="berschrift1"/>
+        <w:rPr>
+          <w:lang w:val="de-DE"/>
+        </w:rPr>
+      </w:pPr>
+      <w:bookmarkStart w:id="9" w:name="_Toc460929716"/>
+      <w:r>
+        <w:rPr>
+          <w:lang w:val="de-DE"/>
+        </w:rPr>
+        <w:lastRenderedPageBreak/>
+        <w:t>Features</w:t>
+      </w:r>
+      <w:bookmarkEnd w:id="9"/>
+    </w:p>
+    <w:p>
+      <w:pPr>
+        <w:rPr>
+          <w:lang w:val="de-DE"/>
+        </w:rPr>
+      </w:pPr>
+    </w:p>
+    <w:p>
+      <w:pPr>
+        <w:rPr>
+          <w:lang w:val="de-DE"/>
+        </w:rPr>
+      </w:pPr>
     </w:p>
     <w:p>
       <w:pPr>
         <w:pStyle w:val="Listenabsatz"/>
         <w:numPr>
           <w:ilvl w:val="0"/>
-          <w:numId w:val="2"/>
+          <w:numId w:val="5"/>
         </w:numPr>
         <w:rPr>
-          <w:lang w:val="de-DE"/>
-        </w:rPr>
-      </w:pPr>
-      <w:r>
-        <w:rPr>
-          <w:lang w:val="de-DE"/>
-        </w:rPr>
-        <w:t>Reiter erstellen, bearbeiten</w:t>
-      </w:r>
+          <w:b/>
+          <w:lang w:val="de-DE"/>
+        </w:rPr>
+      </w:pPr>
+      <w:r>
+        <w:rPr>
+          <w:b/>
+          <w:lang w:val="de-DE"/>
+        </w:rPr>
+        <w:t>Kernf</w:t>
+      </w:r>
+      <w:r>
+        <w:rPr>
+          <w:b/>
+          <w:lang w:val="de-DE"/>
+        </w:rPr>
+        <w:t>eatures</w:t>
+      </w:r>
+    </w:p>
+    <w:p>
+      <w:pPr>
+        <w:rPr>
+          <w:lang w:val="de-DE"/>
+        </w:rPr>
+      </w:pPr>
+      <w:r>
+        <w:rPr>
+          <w:lang w:val="de-DE"/>
+        </w:rPr>
+        <w:t>Die Kernfeatures der Anwendung lassen sich in 3 Punkten beschreiben:</w:t>
+      </w:r>
+    </w:p>
+    <w:p>
+      <w:pPr>
+        <w:rPr>
+          <w:lang w:val="de-DE"/>
+        </w:rPr>
+      </w:pPr>
+      <w:r>
+        <w:rPr>
+          <w:lang w:val="de-DE"/>
+        </w:rPr>
+        <w:t xml:space="preserve">I. </w:t>
+      </w:r>
+      <w:r>
+        <w:rPr>
+          <w:lang w:val="de-DE"/>
+        </w:rPr>
+        <w:t>Nutzeranmeldung und -registrierung</w:t>
+      </w:r>
+    </w:p>
+    <w:p>
+      <w:pPr>
+        <w:rPr>
+          <w:lang w:val="de-DE"/>
+        </w:rPr>
+      </w:pPr>
+      <w:r>
+        <w:rPr>
+          <w:lang w:val="de-DE"/>
+        </w:rPr>
+        <w:t>Nutzer müssen sich registrieren und danach anmelden können. Außerhalb des Prototyps sollte die E-Mail-Adresse zuerst bestätigt werden, bevor ein Nutzer sich anmelden kann.</w:t>
+      </w:r>
+    </w:p>
+    <w:p>
+      <w:pPr>
+        <w:rPr>
+          <w:lang w:val="de-DE"/>
+        </w:rPr>
+      </w:pPr>
+      <w:r>
+        <w:rPr>
+          <w:lang w:val="de-DE"/>
+        </w:rPr>
+        <w:t>II. Boards erstellen und Leute dazu einladen</w:t>
+      </w:r>
+    </w:p>
+    <w:p>
+      <w:pPr>
+        <w:rPr>
+          <w:lang w:val="de-DE"/>
+        </w:rPr>
+      </w:pPr>
+      <w:r>
+        <w:rPr>
+          <w:lang w:val="de-DE"/>
+        </w:rPr>
+        <w:t xml:space="preserve">Nutzer können eigene Boards erstellen und verwalten. Da ein „teamorientiertes“ </w:t>
+      </w:r>
+      <w:proofErr w:type="spellStart"/>
+      <w:r>
+        <w:rPr>
+          <w:lang w:val="de-DE"/>
+        </w:rPr>
+        <w:t>KanBan</w:t>
+      </w:r>
+      <w:proofErr w:type="spellEnd"/>
+      <w:r>
+        <w:rPr>
+          <w:lang w:val="de-DE"/>
+        </w:rPr>
+        <w:t>-System erstellt werden soll</w:t>
+      </w:r>
+      <w:r>
+        <w:rPr>
+          <w:lang w:val="de-DE"/>
+        </w:rPr>
+        <w:t xml:space="preserve"> muss der Ersteller eines Boards weitere Leute einladen können, um mit diesen zusammen zu arbeiten. </w:t>
+      </w:r>
+      <w:r>
+        <w:rPr>
+          <w:lang w:val="de-DE"/>
+        </w:rPr>
+        <w:t>Gegebenenfalls soll einem Board benutzerdefinierte Reiter zugewiesen werden können.</w:t>
+      </w:r>
+    </w:p>
+    <w:p>
+      <w:pPr>
+        <w:rPr>
+          <w:lang w:val="de-DE"/>
+        </w:rPr>
+      </w:pPr>
+      <w:r>
+        <w:rPr>
+          <w:lang w:val="de-DE"/>
+        </w:rPr>
+        <w:t>III. Karten auf einem Board erstellen</w:t>
+      </w:r>
+      <w:r>
+        <w:rPr>
+          <w:lang w:val="de-DE"/>
+        </w:rPr>
+        <w:t xml:space="preserve"> und bearbeiten</w:t>
+      </w:r>
+    </w:p>
+    <w:p>
+      <w:pPr>
+        <w:rPr>
+          <w:lang w:val="de-DE"/>
+        </w:rPr>
+      </w:pPr>
+      <w:r>
+        <w:rPr>
+          <w:lang w:val="de-DE"/>
+        </w:rPr>
+        <w:t>Auf einem Board kann jeder der dazu eingeladen wurde und der Ersteller</w:t>
+      </w:r>
+      <w:r>
+        <w:rPr>
+          <w:lang w:val="de-DE"/>
+        </w:rPr>
+        <w:t xml:space="preserve"> Karten (Tickets) erstellen</w:t>
+      </w:r>
+      <w:r>
+        <w:rPr>
+          <w:lang w:val="de-DE"/>
+        </w:rPr>
+        <w:t>, bearbeiten, löschen und verschieben. Zusätzlich kann festgelegt werden wer für eine Karte zuständig ist.</w:t>
+      </w:r>
+    </w:p>
+    <w:p>
+      <w:pPr>
+        <w:rPr>
+          <w:lang w:val="de-DE"/>
+        </w:rPr>
+      </w:pPr>
+    </w:p>
+    <w:p>
+      <w:pPr>
+        <w:rPr>
+          <w:lang w:val="de-DE"/>
+        </w:rPr>
+      </w:pPr>
     </w:p>
     <w:p>
       <w:pPr>
         <w:pStyle w:val="Listenabsatz"/>
         <w:numPr>
           <w:ilvl w:val="0"/>
-          <w:numId w:val="2"/>
+          <w:numId w:val="5"/>
         </w:numPr>
-        <w:rPr>
-          <w:lang w:val="de-DE"/>
-        </w:rPr>
-      </w:pPr>
-      <w:r>
-        <w:rPr>
-          <w:lang w:val="de-DE"/>
-        </w:rPr>
-        <w:t>Aufgaben zuweise</w:t>
-      </w:r>
-      <w:r>
-        <w:rPr>
-          <w:lang w:val="de-DE"/>
-        </w:rPr>
-        <w:t>n</w:t>
-      </w:r>
-    </w:p>
-    <w:p>
-      <w:pPr>
-        <w:pStyle w:val="Listenabsatz"/>
-        <w:rPr>
-          <w:lang w:val="de-DE"/>
-        </w:rPr>
-      </w:pPr>
-    </w:p>
-    <w:p>
-      <w:pPr>
-        <w:rPr>
-          <w:lang w:val="de-DE"/>
-        </w:rPr>
-      </w:pPr>
-      <w:r>
-        <w:rPr>
-          <w:lang w:val="de-DE"/>
-        </w:rPr>
-        <w:t>Ideensammlung möglicher Features:</w:t>
-      </w:r>
-    </w:p>
-    <w:p>
-      <w:pPr>
-        <w:pStyle w:val="Listenabsatz"/>
-        <w:numPr>
-          <w:ilvl w:val="0"/>
-          <w:numId w:val="4"/>
-        </w:numPr>
-        <w:rPr>
-          <w:lang w:val="de-DE"/>
-        </w:rPr>
-      </w:pPr>
-      <w:r>
-        <w:rPr>
-          <w:lang w:val="de-DE"/>
-        </w:rPr>
-        <w:t>Zeitmanagement</w:t>
-      </w:r>
-    </w:p>
-    <w:p>
-      <w:pPr>
-        <w:pStyle w:val="Listenabsatz"/>
-        <w:numPr>
-          <w:ilvl w:val="0"/>
-          <w:numId w:val="4"/>
-        </w:numPr>
-        <w:rPr>
-          <w:lang w:val="de-DE"/>
-        </w:rPr>
-      </w:pPr>
-      <w:r>
-        <w:rPr>
-          <w:lang w:val="de-DE"/>
-        </w:rPr>
-        <w:t>Gewichtung von Aufgaben</w:t>
-      </w:r>
+        <w:outlineLvl w:val="1"/>
+        <w:rPr>
+          <w:b/>
+          <w:lang w:val="de-DE"/>
+        </w:rPr>
+      </w:pPr>
+      <w:r>
+        <w:rPr>
+          <w:b/>
+          <w:lang w:val="de-DE"/>
+        </w:rPr>
+        <w:t>Mögliche Features</w:t>
+      </w:r>
+    </w:p>
+    <w:p>
+      <w:pPr>
+        <w:rPr>
+          <w:lang w:val="de-DE"/>
+        </w:rPr>
+      </w:pPr>
+      <w:r>
+        <w:rPr>
+          <w:lang w:val="de-DE"/>
+        </w:rPr>
+        <w:t xml:space="preserve">Wir haben uns weitere mögliche Features überlegt, die bei Zeitüberschuss bzw. nach dem </w:t>
+      </w:r>
+      <w:proofErr w:type="spellStart"/>
+      <w:r>
+        <w:rPr>
+          <w:lang w:val="de-DE"/>
+        </w:rPr>
+        <w:t>Prototyping</w:t>
+      </w:r>
+      <w:proofErr w:type="spellEnd"/>
+      <w:r>
+        <w:rPr>
+          <w:lang w:val="de-DE"/>
+        </w:rPr>
+        <w:t xml:space="preserve"> zusätzlich implementiert werden können. Da unser </w:t>
+      </w:r>
+      <w:proofErr w:type="spellStart"/>
+      <w:r>
+        <w:rPr>
+          <w:lang w:val="de-DE"/>
+        </w:rPr>
+        <w:t>Scope</w:t>
+      </w:r>
+      <w:proofErr w:type="spellEnd"/>
+      <w:r>
+        <w:rPr>
+          <w:lang w:val="de-DE"/>
+        </w:rPr>
+        <w:t xml:space="preserve"> ja eine einfach zu bedienende und nicht zu überladenen Applikation (siehe </w:t>
+      </w:r>
+      <w:proofErr w:type="spellStart"/>
+      <w:r>
+        <w:rPr>
+          <w:lang w:val="de-DE"/>
+        </w:rPr>
+        <w:t>Atlassian’s</w:t>
+      </w:r>
+      <w:proofErr w:type="spellEnd"/>
+      <w:r>
+        <w:rPr>
+          <w:lang w:val="de-DE"/>
+        </w:rPr>
+        <w:t xml:space="preserve"> JIRA) ist müssen wir hier aufpassen nicht doch zu viele eventuell nicht notwendige Features einzubauen.</w:t>
+      </w:r>
+    </w:p>
+    <w:p>
+      <w:pPr>
+        <w:rPr>
+          <w:lang w:val="de-DE"/>
+        </w:rPr>
+      </w:pPr>
+      <w:r>
+        <w:rPr>
+          <w:lang w:val="de-DE"/>
+        </w:rPr>
+        <w:t>I. Zeitmanagement</w:t>
+      </w:r>
+    </w:p>
+    <w:p>
+      <w:pPr>
+        <w:rPr>
+          <w:lang w:val="de-DE"/>
+        </w:rPr>
+      </w:pPr>
+      <w:r>
+        <w:rPr>
+          <w:lang w:val="de-DE"/>
+        </w:rPr>
+        <w:t>Es können Termine für Tickets angegeben werden</w:t>
+      </w:r>
+      <w:r>
+        <w:rPr>
+          <w:lang w:val="de-DE"/>
+        </w:rPr>
+        <w:t xml:space="preserve"> – somit kann ungefähr </w:t>
+      </w:r>
+      <w:proofErr w:type="spellStart"/>
+      <w:r>
+        <w:rPr>
+          <w:lang w:val="de-DE"/>
+        </w:rPr>
+        <w:t>abgeschatzt</w:t>
+      </w:r>
+      <w:proofErr w:type="spellEnd"/>
+      <w:r>
+        <w:rPr>
+          <w:lang w:val="de-DE"/>
+        </w:rPr>
+        <w:t xml:space="preserve"> werden wann das Projekt abgeschlossen ist.</w:t>
+      </w:r>
+    </w:p>
+    <w:p>
+      <w:pPr>
+        <w:rPr>
+          <w:lang w:val="de-DE"/>
+        </w:rPr>
+      </w:pPr>
+      <w:r>
+        <w:rPr>
+          <w:lang w:val="de-DE"/>
+        </w:rPr>
+        <w:t>II. Gewichtung von Aufgaben</w:t>
+      </w:r>
+    </w:p>
+    <w:p>
+      <w:pPr>
+        <w:rPr>
+          <w:lang w:val="de-DE"/>
+        </w:rPr>
+      </w:pPr>
+      <w:r>
+        <w:rPr>
+          <w:lang w:val="de-DE"/>
+        </w:rPr>
+        <w:t xml:space="preserve">Wie beim </w:t>
+      </w:r>
+      <w:proofErr w:type="spellStart"/>
+      <w:r>
+        <w:rPr>
+          <w:lang w:val="de-DE"/>
+        </w:rPr>
+        <w:t>Planning</w:t>
+      </w:r>
+      <w:proofErr w:type="spellEnd"/>
+      <w:r>
+        <w:rPr>
+          <w:lang w:val="de-DE"/>
+        </w:rPr>
+        <w:t xml:space="preserve"> Poker von </w:t>
+      </w:r>
+      <w:proofErr w:type="spellStart"/>
+      <w:r>
+        <w:rPr>
+          <w:lang w:val="de-DE"/>
+        </w:rPr>
+        <w:t>Scrum</w:t>
+      </w:r>
+      <w:proofErr w:type="spellEnd"/>
+      <w:r>
+        <w:rPr>
+          <w:lang w:val="de-DE"/>
+        </w:rPr>
+        <w:t xml:space="preserve"> können einzelnen Tickets Werte in Form von Zahlen (</w:t>
+      </w:r>
+      <w:proofErr w:type="spellStart"/>
+      <w:r>
+        <w:rPr>
+          <w:lang w:val="de-DE"/>
+        </w:rPr>
+        <w:t>Fibonacci</w:t>
+      </w:r>
+      <w:proofErr w:type="spellEnd"/>
+      <w:r>
+        <w:rPr>
+          <w:lang w:val="de-DE"/>
+        </w:rPr>
+        <w:t xml:space="preserve">) zugewiesen werden. Somit kann nach einiger Zeit abgeschätzt werden </w:t>
+      </w:r>
+      <w:proofErr w:type="spellStart"/>
+      <w:r>
+        <w:rPr>
+          <w:lang w:val="de-DE"/>
+        </w:rPr>
+        <w:t>wieviele</w:t>
+      </w:r>
+      <w:proofErr w:type="spellEnd"/>
+      <w:r>
+        <w:rPr>
+          <w:lang w:val="de-DE"/>
+        </w:rPr>
+        <w:t xml:space="preserve"> Punkte vom Team pro Zeiteinheit abgearbeitet werden können.</w:t>
+      </w:r>
+    </w:p>
+    <w:p>
+      <w:pPr>
+        <w:rPr>
+          <w:lang w:val="de-DE"/>
+        </w:rPr>
+      </w:pPr>
+    </w:p>
+    <w:p>
+      <w:pPr>
+        <w:rPr>
+          <w:lang w:val="de-DE"/>
+        </w:rPr>
+      </w:pPr>
+      <w:r>
+        <w:rPr>
+          <w:lang w:val="de-DE"/>
+        </w:rPr>
+        <w:lastRenderedPageBreak/>
+        <w:t xml:space="preserve">III. </w:t>
+      </w:r>
+      <w:proofErr w:type="spellStart"/>
+      <w:r>
+        <w:rPr>
+          <w:lang w:val="de-DE"/>
+        </w:rPr>
+        <w:t>Up</w:t>
+      </w:r>
+      <w:proofErr w:type="spellEnd"/>
+      <w:r>
+        <w:rPr>
+          <w:lang w:val="de-DE"/>
+        </w:rPr>
+        <w:t xml:space="preserve">- und </w:t>
+      </w:r>
+      <w:proofErr w:type="spellStart"/>
+      <w:r>
+        <w:rPr>
+          <w:lang w:val="de-DE"/>
+        </w:rPr>
+        <w:t>Downvoten</w:t>
+      </w:r>
+      <w:proofErr w:type="spellEnd"/>
+      <w:r>
+        <w:rPr>
+          <w:lang w:val="de-DE"/>
+        </w:rPr>
+        <w:t xml:space="preserve"> von Karten</w:t>
+      </w:r>
+    </w:p>
+    <w:p>
+      <w:pPr>
+        <w:rPr>
+          <w:lang w:val="de-DE"/>
+        </w:rPr>
+      </w:pPr>
+      <w:r>
+        <w:rPr>
+          <w:lang w:val="de-DE"/>
+        </w:rPr>
+        <w:t xml:space="preserve">Karten können </w:t>
+      </w:r>
+      <w:proofErr w:type="spellStart"/>
+      <w:r>
+        <w:rPr>
+          <w:lang w:val="de-DE"/>
+        </w:rPr>
+        <w:t>geup</w:t>
+      </w:r>
+      <w:proofErr w:type="spellEnd"/>
+      <w:r>
+        <w:rPr>
+          <w:lang w:val="de-DE"/>
+        </w:rPr>
+        <w:t xml:space="preserve">- oder </w:t>
+      </w:r>
+      <w:proofErr w:type="spellStart"/>
+      <w:r>
+        <w:rPr>
+          <w:lang w:val="de-DE"/>
+        </w:rPr>
+        <w:t>downvotet</w:t>
+      </w:r>
+      <w:proofErr w:type="spellEnd"/>
+      <w:r>
+        <w:rPr>
+          <w:lang w:val="de-DE"/>
+        </w:rPr>
+        <w:t xml:space="preserve"> werden. Somit kann entschieden werden ob ein Feature oder Fehler vom gesamten Team als wichtig angesehen wird oder ob es in der Priorität und somit der </w:t>
+      </w:r>
+      <w:proofErr w:type="spellStart"/>
+      <w:r>
+        <w:rPr>
+          <w:lang w:val="de-DE"/>
+        </w:rPr>
+        <w:t>Boardliste</w:t>
+      </w:r>
+      <w:proofErr w:type="spellEnd"/>
+      <w:r>
+        <w:rPr>
+          <w:lang w:val="de-DE"/>
+        </w:rPr>
+        <w:t xml:space="preserve"> weiter nach unten sinkt.</w:t>
+      </w:r>
+    </w:p>
+    <w:p>
+      <w:pPr>
+        <w:rPr>
+          <w:lang w:val="de-DE"/>
+        </w:rPr>
+      </w:pPr>
+      <w:r>
+        <w:rPr>
+          <w:lang w:val="de-DE"/>
+        </w:rPr>
+        <w:br w:type="page"/>
+      </w:r>
+    </w:p>
+    <w:p>
+      <w:pPr>
+        <w:pStyle w:val="berschrift1"/>
+        <w:rPr>
+          <w:lang w:val="de-DE"/>
+        </w:rPr>
+      </w:pPr>
+      <w:bookmarkStart w:id="10" w:name="_GoBack"/>
+      <w:bookmarkEnd w:id="10"/>
+      <w:proofErr w:type="spellStart"/>
+      <w:r>
+        <w:rPr>
+          <w:lang w:val="de-DE"/>
+        </w:rPr>
+        <w:lastRenderedPageBreak/>
+        <w:t>Mockups</w:t>
+      </w:r>
+      <w:proofErr w:type="spellEnd"/>
+    </w:p>
+    <w:p>
+      <w:pPr>
+        <w:rPr>
+          <w:lang w:val="de-DE"/>
+        </w:rPr>
+      </w:pPr>
+    </w:p>
+    <w:p>
+      <w:pPr>
+        <w:rPr>
+          <w:lang w:val="de-DE"/>
+        </w:rPr>
+      </w:pPr>
+    </w:p>
+    <w:p>
+      <w:pPr>
+        <w:rPr>
+          <w:lang w:val="de-DE"/>
+        </w:rPr>
+      </w:pPr>
+      <w:r>
+        <w:rPr>
+          <w:lang w:val="de-DE"/>
+        </w:rPr>
+        <w:t xml:space="preserve">Hier ein erste </w:t>
+      </w:r>
+      <w:proofErr w:type="spellStart"/>
+      <w:r>
+        <w:rPr>
+          <w:lang w:val="de-DE"/>
+        </w:rPr>
+        <w:t>Mockup</w:t>
+      </w:r>
+      <w:proofErr w:type="spellEnd"/>
+      <w:r>
+        <w:rPr>
+          <w:lang w:val="de-DE"/>
+        </w:rPr>
+        <w:t xml:space="preserve"> der </w:t>
+      </w:r>
+      <w:proofErr w:type="spellStart"/>
+      <w:r>
+        <w:rPr>
+          <w:lang w:val="de-DE"/>
+        </w:rPr>
+        <w:t>Boardansicht</w:t>
+      </w:r>
+      <w:proofErr w:type="spellEnd"/>
+      <w:r>
+        <w:rPr>
+          <w:lang w:val="de-DE"/>
+        </w:rPr>
+        <w:t>. Die 3 Kategorien „</w:t>
+      </w:r>
+      <w:proofErr w:type="spellStart"/>
+      <w:r>
+        <w:rPr>
+          <w:lang w:val="de-DE"/>
+        </w:rPr>
+        <w:t>To</w:t>
+      </w:r>
+      <w:proofErr w:type="spellEnd"/>
+      <w:r>
+        <w:rPr>
+          <w:lang w:val="de-DE"/>
+        </w:rPr>
+        <w:t xml:space="preserve"> Do“, „In Progress“ und „</w:t>
+      </w:r>
+      <w:proofErr w:type="spellStart"/>
+      <w:r>
+        <w:rPr>
+          <w:lang w:val="de-DE"/>
+        </w:rPr>
+        <w:t>Done</w:t>
+      </w:r>
+      <w:proofErr w:type="spellEnd"/>
+      <w:r>
+        <w:rPr>
+          <w:lang w:val="de-DE"/>
+        </w:rPr>
+        <w:t xml:space="preserve">“ sollen als UWP-Pivot umgesetzt werden. </w:t>
+      </w:r>
+      <w:r>
+        <w:rPr>
+          <w:lang w:val="de-DE"/>
+        </w:rPr>
+        <w:t>Darunter sieht man in zwei Reihen die jeweiligen Pakete der ausgewählten Kategorie.</w:t>
+      </w:r>
+      <w:r>
+        <w:rPr>
+          <w:lang w:val="de-DE"/>
+        </w:rPr>
+        <w:t xml:space="preserve"> Auf einem größeren Endgerät wie einem Fernsehen oder Bildschirm sollte das Pivot entfernt werde und alle Kategorien nebeneinander angezeigt werden.</w:t>
+      </w:r>
+    </w:p>
+    <w:p>
+      <w:pPr>
+        <w:rPr>
+          <w:lang w:val="de-DE"/>
+        </w:rPr>
+      </w:pPr>
+      <w:r>
+        <w:rPr>
+          <w:noProof/>
+        </w:rPr>
+        <w:pict>
+          <v:shapetype id="_x0000_t75" coordsize="21600,21600" o:spt="75" o:preferrelative="t" path="m@4@5l@4@11@9@11@9@5xe" filled="f" stroked="f">
+            <v:stroke joinstyle="miter"/>
+            <v:formulas>
+              <v:f eqn="if lineDrawn pixelLineWidth 0"/>
+              <v:f eqn="sum @0 1 0"/>
+              <v:f eqn="sum 0 0 @1"/>
+              <v:f eqn="prod @2 1 2"/>
+              <v:f eqn="prod @3 21600 pixelWidth"/>
+              <v:f eqn="prod @3 21600 pixelHeight"/>
+              <v:f eqn="sum @0 0 1"/>
+              <v:f eqn="prod @6 1 2"/>
+              <v:f eqn="prod @7 21600 pixelWidth"/>
+              <v:f eqn="sum @8 21600 0"/>
+              <v:f eqn="prod @7 21600 pixelHeight"/>
+              <v:f eqn="sum @10 21600 0"/>
+            </v:formulas>
+            <v:path o:extrusionok="f" gradientshapeok="t" o:connecttype="rect"/>
+            <o:lock v:ext="edit" aspectratio="t"/>
+          </v:shapetype>
+          <v:shape id="_x0000_s1026" type="#_x0000_t75" style="position:absolute;margin-left:74.75pt;margin-top:13.55pt;width:318pt;height:452.2pt;z-index:251659264;mso-position-horizontal-relative:text;mso-position-vertical-relative:text;mso-width-relative:page;mso-height-relative:page">
+            <v:imagedata r:id="rId6" o:title="Capture"/>
+            <w10:wrap type="square"/>
+          </v:shape>
+        </w:pict>
+      </w:r>
+    </w:p>
+    <w:p>
+      <w:pPr>
+        <w:rPr>
+          <w:lang w:val="de-DE"/>
+        </w:rPr>
+      </w:pPr>
+    </w:p>
+    <w:p>
+      <w:pPr>
+        <w:rPr>
+          <w:lang w:val="de-DE"/>
+        </w:rPr>
+      </w:pPr>
+    </w:p>
+    <w:p>
+      <w:pPr>
+        <w:rPr>
+          <w:lang w:val="de-DE"/>
+        </w:rPr>
+      </w:pPr>
+    </w:p>
+    <w:p>
+      <w:pPr>
+        <w:rPr>
+          <w:lang w:val="de-DE"/>
+        </w:rPr>
+      </w:pPr>
+    </w:p>
+    <w:p>
+      <w:pPr>
+        <w:rPr>
+          <w:lang w:val="de-DE"/>
+        </w:rPr>
+      </w:pPr>
+    </w:p>
+    <w:p>
+      <w:pPr>
+        <w:rPr>
+          <w:lang w:val="de-DE"/>
+        </w:rPr>
+      </w:pPr>
+    </w:p>
+    <w:p>
+      <w:pPr>
+        <w:rPr>
+          <w:lang w:val="de-DE"/>
+        </w:rPr>
+      </w:pPr>
+    </w:p>
+    <w:p>
+      <w:pPr>
+        <w:rPr>
+          <w:lang w:val="de-DE"/>
+        </w:rPr>
+      </w:pPr>
+    </w:p>
+    <w:p>
+      <w:pPr>
+        <w:rPr>
+          <w:lang w:val="de-DE"/>
+        </w:rPr>
+      </w:pPr>
+    </w:p>
+    <w:p>
+      <w:pPr>
+        <w:rPr>
+          <w:lang w:val="de-DE"/>
+        </w:rPr>
+      </w:pPr>
+    </w:p>
+    <w:p>
+      <w:pPr>
+        <w:rPr>
+          <w:lang w:val="de-DE"/>
+        </w:rPr>
+      </w:pPr>
+    </w:p>
+    <w:p>
+      <w:pPr>
+        <w:rPr>
+          <w:lang w:val="de-DE"/>
+        </w:rPr>
+      </w:pPr>
+    </w:p>
+    <w:p>
+      <w:pPr>
+        <w:rPr>
+          <w:lang w:val="de-DE"/>
+        </w:rPr>
+      </w:pPr>
+    </w:p>
+    <w:p>
+      <w:pPr>
+        <w:rPr>
+          <w:lang w:val="de-DE"/>
+        </w:rPr>
+      </w:pPr>
+    </w:p>
+    <w:p>
+      <w:pPr>
+        <w:rPr>
+          <w:lang w:val="de-DE"/>
+        </w:rPr>
+      </w:pPr>
+    </w:p>
+    <w:p>
+      <w:pPr>
+        <w:rPr>
+          <w:lang w:val="de-DE"/>
+        </w:rPr>
+      </w:pPr>
+    </w:p>
+    <w:p>
+      <w:pPr>
+        <w:rPr>
+          <w:lang w:val="de-DE"/>
+        </w:rPr>
+      </w:pPr>
+    </w:p>
+    <w:p>
+      <w:pPr>
+        <w:rPr>
+          <w:lang w:val="de-DE"/>
+        </w:rPr>
+      </w:pPr>
+    </w:p>
+    <w:p>
+      <w:pPr>
+        <w:rPr>
+          <w:lang w:val="de-DE"/>
+        </w:rPr>
+      </w:pPr>
+    </w:p>
+    <w:p>
+      <w:pPr>
+        <w:rPr>
+          <w:lang w:val="de-DE"/>
+        </w:rPr>
+      </w:pPr>
+    </w:p>
+    <w:p>
+      <w:pPr>
+        <w:rPr>
+          <w:lang w:val="de-DE"/>
+        </w:rPr>
+      </w:pPr>
+      <w:r>
+        <w:rPr>
+          <w:lang w:val="de-DE"/>
+        </w:rPr>
+        <w:t xml:space="preserve">Durch einen Rechtsklick auf ein Ticket bzw. ein kurzen </w:t>
+      </w:r>
+      <w:proofErr w:type="spellStart"/>
+      <w:r>
+        <w:rPr>
+          <w:lang w:val="de-DE"/>
+        </w:rPr>
+        <w:t>Tap</w:t>
+      </w:r>
+      <w:proofErr w:type="spellEnd"/>
+      <w:r>
+        <w:rPr>
+          <w:lang w:val="de-DE"/>
+        </w:rPr>
+        <w:t>-gedrückt halten bekommt man ein Kontextmenü präsentiert</w:t>
+      </w:r>
+      <w:r>
+        <w:rPr>
+          <w:lang w:val="de-DE"/>
+        </w:rPr>
+        <w:t xml:space="preserve"> in welchem man entweder zur Einzelansicht </w:t>
+      </w:r>
+      <w:proofErr w:type="gramStart"/>
+      <w:r>
+        <w:rPr>
+          <w:lang w:val="de-DE"/>
+        </w:rPr>
+        <w:t>des ausgewählten Ticket</w:t>
+      </w:r>
+      <w:proofErr w:type="gramEnd"/>
+      <w:r>
+        <w:rPr>
+          <w:lang w:val="de-DE"/>
+        </w:rPr>
+        <w:t xml:space="preserve"> gelangt, oder das Ticket in die nächste Kategorie verschieben kann. Außerdem ist es möglich das Ticket zu löschen.</w:t>
+      </w:r>
+    </w:p>
+    <w:p>
+      <w:pPr>
+        <w:rPr>
+          <w:lang w:val="de-DE"/>
+        </w:rPr>
+      </w:pPr>
+      <w:r>
+        <w:rPr>
+          <w:noProof/>
+        </w:rPr>
+        <w:pict>
+          <v:shape id="_x0000_s1027" type="#_x0000_t75" style="position:absolute;margin-left:68.7pt;margin-top:3.2pt;width:330.55pt;height:425.45pt;z-index:-251655168;mso-position-horizontal-relative:text;mso-position-vertical-relative:text;mso-width-relative:page;mso-height-relative:page" wrapcoords="-49 0 -49 21562 21600 21562 21600 0 -49 0">
+            <v:imagedata r:id="rId7" o:title="Capture2"/>
+            <w10:wrap type="tight"/>
+          </v:shape>
+        </w:pict>
+      </w:r>
+    </w:p>
+    <w:p>
+      <w:pPr>
+        <w:rPr>
+          <w:lang w:val="de-DE"/>
+        </w:rPr>
+      </w:pPr>
+    </w:p>
+    <w:p>
+      <w:pPr>
+        <w:rPr>
+          <w:lang w:val="de-DE"/>
+        </w:rPr>
+      </w:pPr>
+    </w:p>
+    <w:p>
+      <w:pPr>
+        <w:rPr>
+          <w:lang w:val="de-DE"/>
+        </w:rPr>
+      </w:pPr>
+    </w:p>
+    <w:p>
+      <w:pPr>
+        <w:rPr>
+          <w:lang w:val="de-DE"/>
+        </w:rPr>
+      </w:pPr>
+    </w:p>
+    <w:p>
+      <w:pPr>
+        <w:rPr>
+          <w:lang w:val="de-DE"/>
+        </w:rPr>
+      </w:pPr>
+    </w:p>
+    <w:p>
+      <w:pPr>
+        <w:rPr>
+          <w:lang w:val="de-DE"/>
+        </w:rPr>
+      </w:pPr>
+    </w:p>
+    <w:p>
+      <w:pPr>
+        <w:rPr>
+          <w:lang w:val="de-DE"/>
+        </w:rPr>
+      </w:pPr>
+    </w:p>
+    <w:p>
+      <w:pPr>
+        <w:rPr>
+          <w:lang w:val="de-DE"/>
+        </w:rPr>
+      </w:pPr>
+    </w:p>
+    <w:p>
+      <w:pPr>
+        <w:rPr>
+          <w:lang w:val="de-DE"/>
+        </w:rPr>
+      </w:pPr>
+    </w:p>
+    <w:p>
+      <w:pPr>
+        <w:rPr>
+          <w:lang w:val="de-DE"/>
+        </w:rPr>
+      </w:pPr>
+    </w:p>
+    <w:p>
+      <w:pPr>
+        <w:rPr>
+          <w:lang w:val="de-DE"/>
+        </w:rPr>
+      </w:pPr>
+    </w:p>
+    <w:p>
+      <w:pPr>
+        <w:rPr>
+          <w:lang w:val="de-DE"/>
+        </w:rPr>
+      </w:pPr>
+    </w:p>
+    <w:p>
+      <w:pPr>
+        <w:rPr>
+          <w:lang w:val="de-DE"/>
+        </w:rPr>
+      </w:pPr>
+    </w:p>
+    <w:p>
+      <w:pPr>
+        <w:rPr>
+          <w:lang w:val="de-DE"/>
+        </w:rPr>
+      </w:pPr>
+    </w:p>
+    <w:p>
+      <w:pPr>
+        <w:rPr>
+          <w:lang w:val="de-DE"/>
+        </w:rPr>
+      </w:pPr>
+    </w:p>
+    <w:p>
+      <w:pPr>
+        <w:rPr>
+          <w:lang w:val="de-DE"/>
+        </w:rPr>
+      </w:pPr>
+    </w:p>
+    <w:p>
+      <w:pPr>
+        <w:rPr>
+          <w:lang w:val="de-DE"/>
+        </w:rPr>
+      </w:pPr>
+    </w:p>
+    <w:p>
+      <w:pPr>
+        <w:rPr>
+          <w:lang w:val="de-DE"/>
+        </w:rPr>
+      </w:pPr>
+    </w:p>
+    <w:p>
+      <w:pPr>
+        <w:rPr>
+          <w:lang w:val="de-DE"/>
+        </w:rPr>
+      </w:pPr>
+    </w:p>
+    <w:p>
+      <w:pPr>
+        <w:rPr>
+          <w:lang w:val="de-DE"/>
+        </w:rPr>
+      </w:pPr>
+    </w:p>
+    <w:p>
+      <w:pPr>
+        <w:rPr>
+          <w:lang w:val="de-DE"/>
+        </w:rPr>
+      </w:pPr>
+    </w:p>
+    <w:p>
+      <w:pPr>
+        <w:rPr>
+          <w:lang w:val="de-DE"/>
+        </w:rPr>
+      </w:pPr>
+      <w:r>
+        <w:rPr>
+          <w:lang w:val="de-DE"/>
+        </w:rPr>
+        <w:lastRenderedPageBreak/>
+        <w:t>So könnte ein Ticket in der Einzelansicht aussehen.</w:t>
+      </w:r>
+    </w:p>
+    <w:p>
+      <w:pPr>
+        <w:rPr>
+          <w:lang w:val="de-DE"/>
+        </w:rPr>
+      </w:pPr>
+    </w:p>
+    <w:p>
+      <w:pPr>
+        <w:rPr>
+          <w:lang w:val="de-DE"/>
+        </w:rPr>
+      </w:pPr>
+    </w:p>
+    <w:p>
+      <w:pPr>
+        <w:rPr>
+          <w:lang w:val="de-DE"/>
+        </w:rPr>
+      </w:pPr>
+      <w:r>
+        <w:rPr>
+          <w:noProof/>
+          <w:lang w:val="de-DE" w:eastAsia="de-DE"/>
+        </w:rPr>
+        <w:drawing>
+          <wp:anchor distT="0" distB="0" distL="114300" distR="114300" simplePos="0" relativeHeight="251662336" behindDoc="1" locked="0" layoutInCell="1" allowOverlap="1" wp14:anchorId="11586D8A" wp14:editId="086EF97D">
+            <wp:simplePos x="0" y="0"/>
+            <wp:positionH relativeFrom="column">
+              <wp:posOffset>907472</wp:posOffset>
+            </wp:positionH>
+            <wp:positionV relativeFrom="paragraph">
+              <wp:posOffset>13566</wp:posOffset>
+            </wp:positionV>
+            <wp:extent cx="4128770" cy="5479415"/>
+            <wp:effectExtent l="0" t="0" r="0" b="0"/>
+            <wp:wrapTight wrapText="bothSides">
+              <wp:wrapPolygon edited="0">
+                <wp:start x="0" y="0"/>
+                <wp:lineTo x="0" y="21552"/>
+                <wp:lineTo x="21527" y="21552"/>
+                <wp:lineTo x="21527" y="0"/>
+                <wp:lineTo x="0" y="0"/>
+              </wp:wrapPolygon>
+            </wp:wrapTight>
+            <wp:docPr id="1" name="Grafik 1" descr="C:\Users\Kulu-M\AppData\Local\Microsoft\Windows\INetCache\Content.Word\Capture3.png"/>
+            <wp:cNvGraphicFramePr>
+              <a:graphicFrameLocks xmlns:a="http://schemas.openxmlformats.org/drawingml/2006/main" noChangeAspect="1"/>
+            </wp:cNvGraphicFramePr>
+            <a:graphic xmlns:a="http://schemas.openxmlformats.org/drawingml/2006/main">
+              <a:graphicData uri="http://schemas.openxmlformats.org/drawingml/2006/picture">
+                <pic:pic xmlns:pic="http://schemas.openxmlformats.org/drawingml/2006/picture">
+                  <pic:nvPicPr>
+                    <pic:cNvPr id="0" name="Picture 7" descr="C:\Users\Kulu-M\AppData\Local\Microsoft\Windows\INetCache\Content.Word\Capture3.png"/>
+                    <pic:cNvPicPr>
+                      <a:picLocks noChangeAspect="1" noChangeArrowheads="1"/>
+                    </pic:cNvPicPr>
+                  </pic:nvPicPr>
+                  <pic:blipFill>
+                    <a:blip r:embed="rId8">
+                      <a:extLst>
+                        <a:ext uri="{28A0092B-C50C-407E-A947-70E740481C1C}">
+                          <a14:useLocalDpi xmlns:a14="http://schemas.microsoft.com/office/drawing/2010/main" val="0"/>
+                        </a:ext>
+                      </a:extLst>
+                    </a:blip>
+                    <a:srcRect/>
+                    <a:stretch>
+                      <a:fillRect/>
+                    </a:stretch>
+                  </pic:blipFill>
+                  <pic:spPr bwMode="auto">
+                    <a:xfrm>
+                      <a:off x="0" y="0"/>
+                      <a:ext cx="4128770" cy="5479415"/>
+                    </a:xfrm>
+                    <a:prstGeom prst="rect">
+                      <a:avLst/>
+                    </a:prstGeom>
+                    <a:noFill/>
+                    <a:ln>
+                      <a:noFill/>
+                    </a:ln>
+                  </pic:spPr>
+                </pic:pic>
+              </a:graphicData>
+            </a:graphic>
+            <wp14:sizeRelH relativeFrom="page">
+              <wp14:pctWidth>0</wp14:pctWidth>
+            </wp14:sizeRelH>
+            <wp14:sizeRelV relativeFrom="page">
+              <wp14:pctHeight>0</wp14:pctHeight>
+            </wp14:sizeRelV>
+          </wp:anchor>
+        </w:drawing>
+      </w:r>
+    </w:p>
+    <w:p>
+      <w:pPr>
+        <w:rPr>
+          <w:lang w:val="de-DE"/>
+        </w:rPr>
+      </w:pPr>
+    </w:p>
+    <w:p>
+      <w:pPr>
+        <w:rPr>
+          <w:lang w:val="de-DE"/>
+        </w:rPr>
+      </w:pPr>
+    </w:p>
+    <w:p>
+      <w:pPr>
+        <w:rPr>
+          <w:lang w:val="de-DE"/>
+        </w:rPr>
+      </w:pPr>
+    </w:p>
+    <w:p>
+      <w:pPr>
+        <w:rPr>
+          <w:lang w:val="de-DE"/>
+        </w:rPr>
+      </w:pPr>
     </w:p>
     <w:p>
       <w:pPr>
@@ -530,7 +2546,7 @@
 </file>
 
 <file path=word/numbering.xml><?xml version="1.0" encoding="utf-8"?>
-<w:numbering xmlns:wpc="http://schemas.microsoft.com/office/word/2010/wordprocessingCanvas" xmlns:mc="http://schemas.openxmlformats.org/markup-compatibility/2006" xmlns:o="urn:schemas-microsoft-com:office:office" xmlns:r="http://schemas.openxmlformats.org/officeDocument/2006/relationships" xmlns:m="http://schemas.openxmlformats.org/officeDocument/2006/math" xmlns:v="urn:schemas-microsoft-com:vml" xmlns:wp14="http://schemas.microsoft.com/office/word/2010/wordprocessingDrawing" xmlns:wp="http://schemas.openxmlformats.org/drawingml/2006/wordprocessingDrawing" xmlns:w10="urn:schemas-microsoft-com:office:word" xmlns:w="http://schemas.openxmlformats.org/wordprocessingml/2006/main" xmlns:w14="http://schemas.microsoft.com/office/word/2010/wordml" xmlns:w15="http://schemas.microsoft.com/office/word/2012/wordml" xmlns:wpg="http://schemas.microsoft.com/office/word/2010/wordprocessingGroup" xmlns:wpi="http://schemas.microsoft.com/office/word/2010/wordprocessingInk" xmlns:wne="http://schemas.microsoft.com/office/word/2006/wordml" xmlns:wps="http://schemas.microsoft.com/office/word/2010/wordprocessingShape" mc:Ignorable="w14 w15 wp14">
+<w:numbering xmlns:wpc="http://schemas.microsoft.com/office/word/2010/wordprocessingCanvas" xmlns:cx="http://schemas.microsoft.com/office/drawing/2014/chartex" xmlns:cx1="http://schemas.microsoft.com/office/drawing/2015/9/8/chartex" xmlns:cx2="http://schemas.microsoft.com/office/drawing/2015/10/21/chartex" xmlns:mc="http://schemas.openxmlformats.org/markup-compatibility/2006" xmlns:o="urn:schemas-microsoft-com:office:office" xmlns:r="http://schemas.openxmlformats.org/officeDocument/2006/relationships" xmlns:m="http://schemas.openxmlformats.org/officeDocument/2006/math" xmlns:v="urn:schemas-microsoft-com:vml" xmlns:wp14="http://schemas.microsoft.com/office/word/2010/wordprocessingDrawing" xmlns:wp="http://schemas.openxmlformats.org/drawingml/2006/wordprocessingDrawing" xmlns:w10="urn:schemas-microsoft-com:office:word" xmlns:w="http://schemas.openxmlformats.org/wordprocessingml/2006/main" xmlns:w14="http://schemas.microsoft.com/office/word/2010/wordml" xmlns:w15="http://schemas.microsoft.com/office/word/2012/wordml" xmlns:w16se="http://schemas.microsoft.com/office/word/2015/wordml/symex" xmlns:wpg="http://schemas.microsoft.com/office/word/2010/wordprocessingGroup" xmlns:wpi="http://schemas.microsoft.com/office/word/2010/wordprocessingInk" xmlns:wne="http://schemas.microsoft.com/office/word/2006/wordml" xmlns:wps="http://schemas.microsoft.com/office/word/2010/wordprocessingShape" mc:Ignorable="w14 w15 w16se wp14">
   <w:abstractNum w:abstractNumId="0" w15:restartNumberingAfterBreak="0">
     <w:nsid w:val="01FD7A9C"/>
     <w:multiLevelType w:val="hybridMultilevel"/>
@@ -541,7 +2557,7 @@
       <w:lvlText w:val="%1."/>
       <w:lvlJc w:val="left"/>
       <w:pPr>
-        <w:ind w:left="720" w:hanging="360"/>
+        <w:ind w:left="1080" w:hanging="360"/>
       </w:pPr>
       <w:rPr>
         <w:rFonts w:hint="default"/>
@@ -553,7 +2569,7 @@
       <w:lvlText w:val="%2."/>
       <w:lvlJc w:val="left"/>
       <w:pPr>
-        <w:ind w:left="1440" w:hanging="360"/>
+        <w:ind w:left="1800" w:hanging="360"/>
       </w:pPr>
     </w:lvl>
     <w:lvl w:ilvl="2" w:tplc="0407001B" w:tentative="1">
@@ -562,7 +2578,7 @@
       <w:lvlText w:val="%3."/>
       <w:lvlJc w:val="right"/>
       <w:pPr>
-        <w:ind w:left="2160" w:hanging="180"/>
+        <w:ind w:left="2520" w:hanging="180"/>
       </w:pPr>
     </w:lvl>
     <w:lvl w:ilvl="3" w:tplc="0407000F" w:tentative="1">
@@ -571,7 +2587,7 @@
       <w:lvlText w:val="%4."/>
       <w:lvlJc w:val="left"/>
       <w:pPr>
-        <w:ind w:left="2880" w:hanging="360"/>
+        <w:ind w:left="3240" w:hanging="360"/>
       </w:pPr>
     </w:lvl>
     <w:lvl w:ilvl="4" w:tplc="04070019" w:tentative="1">
@@ -580,7 +2596,7 @@
       <w:lvlText w:val="%5."/>
       <w:lvlJc w:val="left"/>
       <w:pPr>
-        <w:ind w:left="3600" w:hanging="360"/>
+        <w:ind w:left="3960" w:hanging="360"/>
       </w:pPr>
     </w:lvl>
     <w:lvl w:ilvl="5" w:tplc="0407001B" w:tentative="1">
@@ -589,7 +2605,7 @@
       <w:lvlText w:val="%6."/>
       <w:lvlJc w:val="right"/>
       <w:pPr>
-        <w:ind w:left="4320" w:hanging="180"/>
+        <w:ind w:left="4680" w:hanging="180"/>
       </w:pPr>
     </w:lvl>
     <w:lvl w:ilvl="6" w:tplc="0407000F" w:tentative="1">
@@ -598,7 +2614,7 @@
       <w:lvlText w:val="%7."/>
       <w:lvlJc w:val="left"/>
       <w:pPr>
-        <w:ind w:left="5040" w:hanging="360"/>
+        <w:ind w:left="5400" w:hanging="360"/>
       </w:pPr>
     </w:lvl>
     <w:lvl w:ilvl="7" w:tplc="04070019" w:tentative="1">
@@ -607,7 +2623,7 @@
       <w:lvlText w:val="%8."/>
       <w:lvlJc w:val="left"/>
       <w:pPr>
-        <w:ind w:left="5760" w:hanging="360"/>
+        <w:ind w:left="6120" w:hanging="360"/>
       </w:pPr>
     </w:lvl>
     <w:lvl w:ilvl="8" w:tplc="0407001B" w:tentative="1">
@@ -616,7 +2632,7 @@
       <w:lvlText w:val="%9."/>
       <w:lvlJc w:val="right"/>
       <w:pPr>
-        <w:ind w:left="6480" w:hanging="180"/>
+        <w:ind w:left="6840" w:hanging="180"/>
       </w:pPr>
     </w:lvl>
   </w:abstractNum>
@@ -734,6 +2750,96 @@
     </w:lvl>
   </w:abstractNum>
   <w:abstractNum w:abstractNumId="2" w15:restartNumberingAfterBreak="0">
+    <w:nsid w:val="3A271BA7"/>
+    <w:multiLevelType w:val="hybridMultilevel"/>
+    <w:tmpl w:val="940C0328"/>
+    <w:lvl w:ilvl="0" w:tplc="38D00AEE">
+      <w:start w:val="1"/>
+      <w:numFmt w:val="decimal"/>
+      <w:lvlText w:val="%1."/>
+      <w:lvlJc w:val="left"/>
+      <w:pPr>
+        <w:ind w:left="720" w:hanging="360"/>
+      </w:pPr>
+      <w:rPr>
+        <w:rFonts w:hint="default"/>
+        <w:b/>
+      </w:rPr>
+    </w:lvl>
+    <w:lvl w:ilvl="1" w:tplc="04070019" w:tentative="1">
+      <w:start w:val="1"/>
+      <w:numFmt w:val="lowerLetter"/>
+      <w:lvlText w:val="%2."/>
+      <w:lvlJc w:val="left"/>
+      <w:pPr>
+        <w:ind w:left="1440" w:hanging="360"/>
+      </w:pPr>
+    </w:lvl>
+    <w:lvl w:ilvl="2" w:tplc="0407001B" w:tentative="1">
+      <w:start w:val="1"/>
+      <w:numFmt w:val="lowerRoman"/>
+      <w:lvlText w:val="%3."/>
+      <w:lvlJc w:val="right"/>
+      <w:pPr>
+        <w:ind w:left="2160" w:hanging="180"/>
+      </w:pPr>
+    </w:lvl>
+    <w:lvl w:ilvl="3" w:tplc="0407000F" w:tentative="1">
+      <w:start w:val="1"/>
+      <w:numFmt w:val="decimal"/>
+      <w:lvlText w:val="%4."/>
+      <w:lvlJc w:val="left"/>
+      <w:pPr>
+        <w:ind w:left="2880" w:hanging="360"/>
+      </w:pPr>
+    </w:lvl>
+    <w:lvl w:ilvl="4" w:tplc="04070019" w:tentative="1">
+      <w:start w:val="1"/>
+      <w:numFmt w:val="lowerLetter"/>
+      <w:lvlText w:val="%5."/>
+      <w:lvlJc w:val="left"/>
+      <w:pPr>
+        <w:ind w:left="3600" w:hanging="360"/>
+      </w:pPr>
+    </w:lvl>
+    <w:lvl w:ilvl="5" w:tplc="0407001B" w:tentative="1">
+      <w:start w:val="1"/>
+      <w:numFmt w:val="lowerRoman"/>
+      <w:lvlText w:val="%6."/>
+      <w:lvlJc w:val="right"/>
+      <w:pPr>
+        <w:ind w:left="4320" w:hanging="180"/>
+      </w:pPr>
+    </w:lvl>
+    <w:lvl w:ilvl="6" w:tplc="0407000F" w:tentative="1">
+      <w:start w:val="1"/>
+      <w:numFmt w:val="decimal"/>
+      <w:lvlText w:val="%7."/>
+      <w:lvlJc w:val="left"/>
+      <w:pPr>
+        <w:ind w:left="5040" w:hanging="360"/>
+      </w:pPr>
+    </w:lvl>
+    <w:lvl w:ilvl="7" w:tplc="04070019" w:tentative="1">
+      <w:start w:val="1"/>
+      <w:numFmt w:val="lowerLetter"/>
+      <w:lvlText w:val="%8."/>
+      <w:lvlJc w:val="left"/>
+      <w:pPr>
+        <w:ind w:left="5760" w:hanging="360"/>
+      </w:pPr>
+    </w:lvl>
+    <w:lvl w:ilvl="8" w:tplc="0407001B" w:tentative="1">
+      <w:start w:val="1"/>
+      <w:numFmt w:val="lowerRoman"/>
+      <w:lvlText w:val="%9."/>
+      <w:lvlJc w:val="right"/>
+      <w:pPr>
+        <w:ind w:left="6480" w:hanging="180"/>
+      </w:pPr>
+    </w:lvl>
+  </w:abstractNum>
+  <w:abstractNum w:abstractNumId="3" w15:restartNumberingAfterBreak="0">
     <w:nsid w:val="3F485F9F"/>
     <w:multiLevelType w:val="hybridMultilevel"/>
     <w:tmpl w:val="2A0EE3C0"/>
@@ -743,7 +2849,7 @@
       <w:lvlText w:val="%1."/>
       <w:lvlJc w:val="left"/>
       <w:pPr>
-        <w:ind w:left="720" w:hanging="360"/>
+        <w:ind w:left="1080" w:hanging="360"/>
       </w:pPr>
       <w:rPr>
         <w:rFonts w:hint="default"/>
@@ -755,7 +2861,7 @@
       <w:lvlText w:val="%2."/>
       <w:lvlJc w:val="left"/>
       <w:pPr>
-        <w:ind w:left="1440" w:hanging="360"/>
+        <w:ind w:left="1800" w:hanging="360"/>
       </w:pPr>
     </w:lvl>
     <w:lvl w:ilvl="2" w:tplc="0409001B" w:tentative="1">
@@ -764,7 +2870,7 @@
       <w:lvlText w:val="%3."/>
       <w:lvlJc w:val="right"/>
       <w:pPr>
-        <w:ind w:left="2160" w:hanging="180"/>
+        <w:ind w:left="2520" w:hanging="180"/>
       </w:pPr>
     </w:lvl>
     <w:lvl w:ilvl="3" w:tplc="0409000F" w:tentative="1">
@@ -773,7 +2879,7 @@
       <w:lvlText w:val="%4."/>
       <w:lvlJc w:val="left"/>
       <w:pPr>
-        <w:ind w:left="2880" w:hanging="360"/>
+        <w:ind w:left="3240" w:hanging="360"/>
       </w:pPr>
     </w:lvl>
     <w:lvl w:ilvl="4" w:tplc="04090019" w:tentative="1">
@@ -782,7 +2888,7 @@
       <w:lvlText w:val="%5."/>
       <w:lvlJc w:val="left"/>
       <w:pPr>
-        <w:ind w:left="3600" w:hanging="360"/>
+        <w:ind w:left="3960" w:hanging="360"/>
       </w:pPr>
     </w:lvl>
     <w:lvl w:ilvl="5" w:tplc="0409001B" w:tentative="1">
@@ -791,7 +2897,7 @@
       <w:lvlText w:val="%6."/>
       <w:lvlJc w:val="right"/>
       <w:pPr>
-        <w:ind w:left="4320" w:hanging="180"/>
+        <w:ind w:left="4680" w:hanging="180"/>
       </w:pPr>
     </w:lvl>
     <w:lvl w:ilvl="6" w:tplc="0409000F" w:tentative="1">
@@ -800,7 +2906,7 @@
       <w:lvlText w:val="%7."/>
       <w:lvlJc w:val="left"/>
       <w:pPr>
-        <w:ind w:left="5040" w:hanging="360"/>
+        <w:ind w:left="5400" w:hanging="360"/>
       </w:pPr>
     </w:lvl>
     <w:lvl w:ilvl="7" w:tplc="04090019" w:tentative="1">
@@ -809,7 +2915,7 @@
       <w:lvlText w:val="%8."/>
       <w:lvlJc w:val="left"/>
       <w:pPr>
-        <w:ind w:left="5760" w:hanging="360"/>
+        <w:ind w:left="6120" w:hanging="360"/>
       </w:pPr>
     </w:lvl>
     <w:lvl w:ilvl="8" w:tplc="0409001B" w:tentative="1">
@@ -818,11 +2924,100 @@
       <w:lvlText w:val="%9."/>
       <w:lvlJc w:val="right"/>
       <w:pPr>
+        <w:ind w:left="6840" w:hanging="180"/>
+      </w:pPr>
+    </w:lvl>
+  </w:abstractNum>
+  <w:abstractNum w:abstractNumId="4" w15:restartNumberingAfterBreak="0">
+    <w:nsid w:val="4FAB0B80"/>
+    <w:multiLevelType w:val="hybridMultilevel"/>
+    <w:tmpl w:val="0A56EE80"/>
+    <w:lvl w:ilvl="0" w:tplc="0407000F">
+      <w:start w:val="1"/>
+      <w:numFmt w:val="decimal"/>
+      <w:lvlText w:val="%1."/>
+      <w:lvlJc w:val="left"/>
+      <w:pPr>
+        <w:ind w:left="720" w:hanging="360"/>
+      </w:pPr>
+      <w:rPr>
+        <w:rFonts w:hint="default"/>
+      </w:rPr>
+    </w:lvl>
+    <w:lvl w:ilvl="1" w:tplc="04070013">
+      <w:start w:val="1"/>
+      <w:numFmt w:val="upperRoman"/>
+      <w:lvlText w:val="%2."/>
+      <w:lvlJc w:val="right"/>
+      <w:pPr>
+        <w:ind w:left="1440" w:hanging="360"/>
+      </w:pPr>
+    </w:lvl>
+    <w:lvl w:ilvl="2" w:tplc="0407001B" w:tentative="1">
+      <w:start w:val="1"/>
+      <w:numFmt w:val="lowerRoman"/>
+      <w:lvlText w:val="%3."/>
+      <w:lvlJc w:val="right"/>
+      <w:pPr>
+        <w:ind w:left="2160" w:hanging="180"/>
+      </w:pPr>
+    </w:lvl>
+    <w:lvl w:ilvl="3" w:tplc="0407000F" w:tentative="1">
+      <w:start w:val="1"/>
+      <w:numFmt w:val="decimal"/>
+      <w:lvlText w:val="%4."/>
+      <w:lvlJc w:val="left"/>
+      <w:pPr>
+        <w:ind w:left="2880" w:hanging="360"/>
+      </w:pPr>
+    </w:lvl>
+    <w:lvl w:ilvl="4" w:tplc="04070019" w:tentative="1">
+      <w:start w:val="1"/>
+      <w:numFmt w:val="lowerLetter"/>
+      <w:lvlText w:val="%5."/>
+      <w:lvlJc w:val="left"/>
+      <w:pPr>
+        <w:ind w:left="3600" w:hanging="360"/>
+      </w:pPr>
+    </w:lvl>
+    <w:lvl w:ilvl="5" w:tplc="0407001B" w:tentative="1">
+      <w:start w:val="1"/>
+      <w:numFmt w:val="lowerRoman"/>
+      <w:lvlText w:val="%6."/>
+      <w:lvlJc w:val="right"/>
+      <w:pPr>
+        <w:ind w:left="4320" w:hanging="180"/>
+      </w:pPr>
+    </w:lvl>
+    <w:lvl w:ilvl="6" w:tplc="0407000F" w:tentative="1">
+      <w:start w:val="1"/>
+      <w:numFmt w:val="decimal"/>
+      <w:lvlText w:val="%7."/>
+      <w:lvlJc w:val="left"/>
+      <w:pPr>
+        <w:ind w:left="5040" w:hanging="360"/>
+      </w:pPr>
+    </w:lvl>
+    <w:lvl w:ilvl="7" w:tplc="04070019" w:tentative="1">
+      <w:start w:val="1"/>
+      <w:numFmt w:val="lowerLetter"/>
+      <w:lvlText w:val="%8."/>
+      <w:lvlJc w:val="left"/>
+      <w:pPr>
+        <w:ind w:left="5760" w:hanging="360"/>
+      </w:pPr>
+    </w:lvl>
+    <w:lvl w:ilvl="8" w:tplc="0407001B" w:tentative="1">
+      <w:start w:val="1"/>
+      <w:numFmt w:val="lowerRoman"/>
+      <w:lvlText w:val="%9."/>
+      <w:lvlJc w:val="right"/>
+      <w:pPr>
         <w:ind w:left="6480" w:hanging="180"/>
       </w:pPr>
     </w:lvl>
   </w:abstractNum>
-  <w:abstractNum w:abstractNumId="3" w15:restartNumberingAfterBreak="0">
+  <w:abstractNum w:abstractNumId="5" w15:restartNumberingAfterBreak="0">
     <w:nsid w:val="7BEF602C"/>
     <w:multiLevelType w:val="hybridMultilevel"/>
     <w:tmpl w:val="69B232BE"/>
@@ -936,10 +3131,10 @@
     </w:lvl>
   </w:abstractNum>
   <w:num w:numId="1">
-    <w:abstractNumId w:val="2"/>
+    <w:abstractNumId w:val="3"/>
   </w:num>
   <w:num w:numId="2">
-    <w:abstractNumId w:val="3"/>
+    <w:abstractNumId w:val="5"/>
   </w:num>
   <w:num w:numId="3">
     <w:abstractNumId w:val="0"/>
@@ -947,11 +3142,17 @@
   <w:num w:numId="4">
     <w:abstractNumId w:val="1"/>
   </w:num>
+  <w:num w:numId="5">
+    <w:abstractNumId w:val="4"/>
+  </w:num>
+  <w:num w:numId="6">
+    <w:abstractNumId w:val="2"/>
+  </w:num>
 </w:numbering>
 </file>
 
 <file path=word/styles.xml><?xml version="1.0" encoding="utf-8"?>
-<w:styles xmlns:mc="http://schemas.openxmlformats.org/markup-compatibility/2006" xmlns:r="http://schemas.openxmlformats.org/officeDocument/2006/relationships" xmlns:w="http://schemas.openxmlformats.org/wordprocessingml/2006/main" xmlns:w14="http://schemas.microsoft.com/office/word/2010/wordml" xmlns:w15="http://schemas.microsoft.com/office/word/2012/wordml" mc:Ignorable="w14 w15">
+<w:styles xmlns:mc="http://schemas.openxmlformats.org/markup-compatibility/2006" xmlns:r="http://schemas.openxmlformats.org/officeDocument/2006/relationships" xmlns:w="http://schemas.openxmlformats.org/wordprocessingml/2006/main" xmlns:w14="http://schemas.microsoft.com/office/word/2010/wordml" xmlns:w15="http://schemas.microsoft.com/office/word/2012/wordml" xmlns:w16se="http://schemas.microsoft.com/office/word/2015/wordml/symex" mc:Ignorable="w14 w15 w16se">
   <w:docDefaults>
     <w:rPrDefault>
       <w:rPr>
@@ -967,7 +3168,7 @@
       </w:pPr>
     </w:pPrDefault>
   </w:docDefaults>
-  <w:latentStyles w:defLockedState="0" w:defUIPriority="99" w:defSemiHidden="0" w:defUnhideWhenUsed="0" w:defQFormat="0" w:count="371">
+  <w:latentStyles w:defLockedState="0" w:defUIPriority="99" w:defSemiHidden="0" w:defUnhideWhenUsed="0" w:defQFormat="0" w:count="372">
     <w:lsdException w:name="Normal" w:uiPriority="0" w:qFormat="1"/>
     <w:lsdException w:name="heading 1" w:uiPriority="9" w:qFormat="1"/>
     <w:lsdException w:name="heading 2" w:semiHidden="1" w:uiPriority="9" w:unhideWhenUsed="1" w:qFormat="1"/>
@@ -1073,7 +3274,6 @@
     <w:lsdException w:name="HTML Sample" w:semiHidden="1" w:unhideWhenUsed="1"/>
     <w:lsdException w:name="HTML Typewriter" w:semiHidden="1" w:unhideWhenUsed="1"/>
     <w:lsdException w:name="HTML Variable" w:semiHidden="1" w:unhideWhenUsed="1"/>
-    <w:lsdException w:name="Normal Table" w:semiHidden="1" w:unhideWhenUsed="1"/>
     <w:lsdException w:name="annotation subject" w:semiHidden="1" w:unhideWhenUsed="1"/>
     <w:lsdException w:name="No List" w:semiHidden="1" w:unhideWhenUsed="1"/>
     <w:lsdException w:name="Outline List 1" w:semiHidden="1" w:unhideWhenUsed="1"/>
@@ -1120,10 +3320,8 @@
     <w:lsdException w:name="Table Subtle 2" w:semiHidden="1" w:unhideWhenUsed="1"/>
     <w:lsdException w:name="Table Web 1" w:semiHidden="1" w:unhideWhenUsed="1"/>
     <w:lsdException w:name="Table Web 2" w:semiHidden="1" w:unhideWhenUsed="1"/>
-    <w:lsdException w:name="Table Web 3" w:semiHidden="1" w:unhideWhenUsed="1"/>
     <w:lsdException w:name="Balloon Text" w:semiHidden="1" w:unhideWhenUsed="1"/>
     <w:lsdException w:name="Table Grid" w:uiPriority="59"/>
-    <w:lsdException w:name="Table Theme" w:semiHidden="1" w:unhideWhenUsed="1"/>
     <w:lsdException w:name="Placeholder Text" w:semiHidden="1"/>
     <w:lsdException w:name="No Spacing" w:uiPriority="1" w:qFormat="1"/>
     <w:lsdException w:name="Light Shading" w:uiPriority="60"/>
@@ -1339,11 +3537,77 @@
     <w:lsdException w:name="List Table 5 Dark Accent 6" w:uiPriority="50"/>
     <w:lsdException w:name="List Table 6 Colorful Accent 6" w:uiPriority="51"/>
     <w:lsdException w:name="List Table 7 Colorful Accent 6" w:uiPriority="52"/>
+    <w:lsdException w:name="Mention" w:semiHidden="1" w:unhideWhenUsed="1"/>
   </w:latentStyles>
   <w:style w:type="paragraph" w:default="1" w:styleId="Standard">
     <w:name w:val="Normal"/>
     <w:qFormat/>
     <w:rsid w:val="0050684A"/>
+  </w:style>
+  <w:style w:type="paragraph" w:styleId="berschrift1">
+    <w:name w:val="heading 1"/>
+    <w:basedOn w:val="Standard"/>
+    <w:next w:val="Standard"/>
+    <w:link w:val="berschrift1Zchn"/>
+    <w:uiPriority w:val="9"/>
+    <w:qFormat/>
+    <w:rsid w:val="00C02ACD"/>
+    <w:pPr>
+      <w:keepNext/>
+      <w:keepLines/>
+      <w:spacing w:before="240" w:after="0"/>
+      <w:outlineLvl w:val="0"/>
+    </w:pPr>
+    <w:rPr>
+      <w:rFonts w:asciiTheme="majorHAnsi" w:eastAsiaTheme="majorEastAsia" w:hAnsiTheme="majorHAnsi" w:cstheme="majorBidi"/>
+      <w:color w:val="365F91" w:themeColor="accent1" w:themeShade="BF"/>
+      <w:sz w:val="32"/>
+      <w:szCs w:val="32"/>
+    </w:rPr>
+  </w:style>
+  <w:style w:type="paragraph" w:styleId="berschrift2">
+    <w:name w:val="heading 2"/>
+    <w:basedOn w:val="Standard"/>
+    <w:next w:val="Standard"/>
+    <w:link w:val="berschrift2Zchn"/>
+    <w:uiPriority w:val="9"/>
+    <w:unhideWhenUsed/>
+    <w:qFormat/>
+    <w:rsid w:val="00896113"/>
+    <w:pPr>
+      <w:keepNext/>
+      <w:keepLines/>
+      <w:spacing w:before="40" w:after="0"/>
+      <w:outlineLvl w:val="1"/>
+    </w:pPr>
+    <w:rPr>
+      <w:rFonts w:asciiTheme="majorHAnsi" w:eastAsiaTheme="majorEastAsia" w:hAnsiTheme="majorHAnsi" w:cstheme="majorBidi"/>
+      <w:color w:val="365F91" w:themeColor="accent1" w:themeShade="BF"/>
+      <w:sz w:val="26"/>
+      <w:szCs w:val="26"/>
+    </w:rPr>
+  </w:style>
+  <w:style w:type="paragraph" w:styleId="berschrift3">
+    <w:name w:val="heading 3"/>
+    <w:basedOn w:val="Standard"/>
+    <w:next w:val="Standard"/>
+    <w:link w:val="berschrift3Zchn"/>
+    <w:uiPriority w:val="9"/>
+    <w:unhideWhenUsed/>
+    <w:qFormat/>
+    <w:rsid w:val="00C02ACD"/>
+    <w:pPr>
+      <w:keepNext/>
+      <w:keepLines/>
+      <w:spacing w:before="40" w:after="0"/>
+      <w:outlineLvl w:val="2"/>
+    </w:pPr>
+    <w:rPr>
+      <w:rFonts w:asciiTheme="majorHAnsi" w:eastAsiaTheme="majorEastAsia" w:hAnsiTheme="majorHAnsi" w:cstheme="majorBidi"/>
+      <w:color w:val="243F60" w:themeColor="accent1" w:themeShade="7F"/>
+      <w:sz w:val="24"/>
+      <w:szCs w:val="24"/>
+    </w:rPr>
   </w:style>
   <w:style w:type="character" w:default="1" w:styleId="Absatz-Standardschriftart">
     <w:name w:val="Default Paragraph Font"/>
@@ -1420,6 +3684,97 @@
     <w:pPr>
       <w:ind w:left="720"/>
       <w:contextualSpacing/>
+    </w:pPr>
+  </w:style>
+  <w:style w:type="character" w:customStyle="1" w:styleId="berschrift2Zchn">
+    <w:name w:val="Überschrift 2 Zchn"/>
+    <w:basedOn w:val="Absatz-Standardschriftart"/>
+    <w:link w:val="berschrift2"/>
+    <w:uiPriority w:val="9"/>
+    <w:rsid w:val="00896113"/>
+    <w:rPr>
+      <w:rFonts w:asciiTheme="majorHAnsi" w:eastAsiaTheme="majorEastAsia" w:hAnsiTheme="majorHAnsi" w:cstheme="majorBidi"/>
+      <w:color w:val="365F91" w:themeColor="accent1" w:themeShade="BF"/>
+      <w:sz w:val="26"/>
+      <w:szCs w:val="26"/>
+    </w:rPr>
+  </w:style>
+  <w:style w:type="character" w:customStyle="1" w:styleId="berschrift3Zchn">
+    <w:name w:val="Überschrift 3 Zchn"/>
+    <w:basedOn w:val="Absatz-Standardschriftart"/>
+    <w:link w:val="berschrift3"/>
+    <w:uiPriority w:val="9"/>
+    <w:rsid w:val="00C02ACD"/>
+    <w:rPr>
+      <w:rFonts w:asciiTheme="majorHAnsi" w:eastAsiaTheme="majorEastAsia" w:hAnsiTheme="majorHAnsi" w:cstheme="majorBidi"/>
+      <w:color w:val="243F60" w:themeColor="accent1" w:themeShade="7F"/>
+      <w:sz w:val="24"/>
+      <w:szCs w:val="24"/>
+    </w:rPr>
+  </w:style>
+  <w:style w:type="character" w:customStyle="1" w:styleId="berschrift1Zchn">
+    <w:name w:val="Überschrift 1 Zchn"/>
+    <w:basedOn w:val="Absatz-Standardschriftart"/>
+    <w:link w:val="berschrift1"/>
+    <w:uiPriority w:val="9"/>
+    <w:rsid w:val="00C02ACD"/>
+    <w:rPr>
+      <w:rFonts w:asciiTheme="majorHAnsi" w:eastAsiaTheme="majorEastAsia" w:hAnsiTheme="majorHAnsi" w:cstheme="majorBidi"/>
+      <w:color w:val="365F91" w:themeColor="accent1" w:themeShade="BF"/>
+      <w:sz w:val="32"/>
+      <w:szCs w:val="32"/>
+    </w:rPr>
+  </w:style>
+  <w:style w:type="paragraph" w:styleId="Inhaltsverzeichnisberschrift">
+    <w:name w:val="TOC Heading"/>
+    <w:basedOn w:val="berschrift1"/>
+    <w:next w:val="Standard"/>
+    <w:uiPriority w:val="39"/>
+    <w:unhideWhenUsed/>
+    <w:qFormat/>
+    <w:rsid w:val="00C02ACD"/>
+    <w:pPr>
+      <w:spacing w:line="259" w:lineRule="auto"/>
+      <w:outlineLvl w:val="9"/>
+    </w:pPr>
+    <w:rPr>
+      <w:lang w:val="de-DE" w:eastAsia="de-DE"/>
+    </w:rPr>
+  </w:style>
+  <w:style w:type="paragraph" w:styleId="Verzeichnis1">
+    <w:name w:val="toc 1"/>
+    <w:basedOn w:val="Standard"/>
+    <w:next w:val="Standard"/>
+    <w:autoRedefine/>
+    <w:uiPriority w:val="39"/>
+    <w:unhideWhenUsed/>
+    <w:rsid w:val="00C02ACD"/>
+    <w:pPr>
+      <w:spacing w:after="100"/>
+    </w:pPr>
+  </w:style>
+  <w:style w:type="character" w:styleId="Hyperlink">
+    <w:name w:val="Hyperlink"/>
+    <w:basedOn w:val="Absatz-Standardschriftart"/>
+    <w:uiPriority w:val="99"/>
+    <w:unhideWhenUsed/>
+    <w:rsid w:val="00C02ACD"/>
+    <w:rPr>
+      <w:color w:val="0000FF" w:themeColor="hyperlink"/>
+      <w:u w:val="single"/>
+    </w:rPr>
+  </w:style>
+  <w:style w:type="paragraph" w:styleId="Verzeichnis2">
+    <w:name w:val="toc 2"/>
+    <w:basedOn w:val="Standard"/>
+    <w:next w:val="Standard"/>
+    <w:autoRedefine/>
+    <w:uiPriority w:val="39"/>
+    <w:unhideWhenUsed/>
+    <w:rsid w:val="005C5C87"/>
+    <w:pPr>
+      <w:spacing w:after="100"/>
+      <w:ind w:left="220"/>
     </w:pPr>
   </w:style>
 </w:styles>
@@ -1706,4 +4061,16 @@
   <a:objectDefaults/>
   <a:extraClrSchemeLst/>
 </a:theme>
+</file>
+
+<file path=customXml/item1.xml><?xml version="1.0" encoding="utf-8"?>
+<b:Sources xmlns:b="http://schemas.openxmlformats.org/officeDocument/2006/bibliography" xmlns="http://schemas.openxmlformats.org/officeDocument/2006/bibliography" SelectedStyle="\APASixthEditionOfficeOnline.xsl" StyleName="APA" Version="6"/>
+</file>
+
+<file path=customXml/itemProps1.xml><?xml version="1.0" encoding="utf-8"?>
+<ds:datastoreItem xmlns:ds="http://schemas.openxmlformats.org/officeDocument/2006/customXml" ds:itemID="{95EF079A-405A-434D-A1BE-EC30648896F8}">
+  <ds:schemaRefs>
+    <ds:schemaRef ds:uri="http://schemas.openxmlformats.org/officeDocument/2006/bibliography"/>
+  </ds:schemaRefs>
+</ds:datastoreItem>
 </file>
</xml_diff>